<commit_message>
add new task to controller
</commit_message>
<xml_diff>
--- a/docs/TaskCardsSprint2.docx
+++ b/docs/TaskCardsSprint2.docx
@@ -4735,7 +4735,7 @@
                     <w:jc w:val="center"/>
                   </w:pPr>
                   <w:r>
-                    <w:t>MARTIN</w:t>
+                    <w:t>filip</w:t>
                   </w:r>
                 </w:p>
               </w:tc>
@@ -4751,7 +4751,20 @@
                     <w:cnfStyle w:val="000000100000" w:firstRow="0" w:lastRow="0" w:firstColumn="0" w:lastColumn="0" w:oddVBand="0" w:evenVBand="0" w:oddHBand="1" w:evenHBand="0" w:firstRowFirstColumn="0" w:firstRowLastColumn="0" w:lastRowFirstColumn="0" w:lastRowLastColumn="0"/>
                   </w:pPr>
                   <w:r>
-                    <w:t>TBA</w:t>
+                    <w:t xml:space="preserve">Create basic controller skeleton </w:t>
+                  </w:r>
+                  <w:proofErr w:type="gramStart"/>
+                  <w:r>
+                    <w:t xml:space="preserve">( </w:t>
+                  </w:r>
+                  <w:proofErr w:type="spellStart"/>
+                  <w:r>
+                    <w:t>javaFX</w:t>
+                  </w:r>
+                  <w:proofErr w:type="spellEnd"/>
+                  <w:proofErr w:type="gramEnd"/>
+                  <w:r>
+                    <w:t xml:space="preserve"> main class )</w:t>
                   </w:r>
                 </w:p>
               </w:tc>
@@ -4769,9 +4782,21 @@
                     <w:jc w:val="center"/>
                   </w:pPr>
                   <w:r>
+                    <w:rPr>
+                      <w:color w:val="00B050"/>
+                    </w:rPr>
                     <w:t>0</w:t>
                   </w:r>
                   <w:r>
+                    <w:rPr>
+                      <w:color w:val="00B050"/>
+                    </w:rPr>
+                    <w:t>.1</w:t>
+                  </w:r>
+                  <w:r>
+                    <w:rPr>
+                      <w:color w:val="00B050"/>
+                    </w:rPr>
                     <w:t>h</w:t>
                   </w:r>
                 </w:p>
@@ -4787,9 +4812,6 @@
                   <w:pPr>
                     <w:jc w:val="center"/>
                   </w:pPr>
-                  <w:r>
-                    <w:t>Filip</w:t>
-                  </w:r>
                 </w:p>
               </w:tc>
               <w:tc>
@@ -4803,9 +4825,6 @@
                   <w:pPr>
                     <w:cnfStyle w:val="000000000000" w:firstRow="0" w:lastRow="0" w:firstColumn="0" w:lastColumn="0" w:oddVBand="0" w:evenVBand="0" w:oddHBand="0" w:evenHBand="0" w:firstRowFirstColumn="0" w:firstRowLastColumn="0" w:lastRowFirstColumn="0" w:lastRowLastColumn="0"/>
                   </w:pPr>
-                  <w:r>
-                    <w:t>TBA</w:t>
-                  </w:r>
                 </w:p>
               </w:tc>
               <w:tc>
@@ -4820,9 +4839,6 @@
                   <w:pPr>
                     <w:jc w:val="center"/>
                   </w:pPr>
-                  <w:r>
-                    <w:t>0h</w:t>
-                  </w:r>
                 </w:p>
               </w:tc>
             </w:tr>
@@ -5126,7 +5142,10 @@
         </w:tc>
       </w:tr>
     </w:tbl>
-    <w:p/>
+    <w:p>
+      <w:bookmarkStart w:id="0" w:name="_GoBack"/>
+      <w:bookmarkEnd w:id="0"/>
+    </w:p>
     <w:tbl>
       <w:tblPr>
         <w:tblStyle w:val="TableGrid"/>
@@ -5845,10 +5864,7 @@
         </w:tc>
       </w:tr>
     </w:tbl>
-    <w:p>
-      <w:bookmarkStart w:id="0" w:name="_GoBack"/>
-      <w:bookmarkEnd w:id="0"/>
-    </w:p>
+    <w:p/>
     <w:sectPr>
       <w:pgSz w:w="11900" w:h="16840"/>
       <w:pgMar w:top="1417" w:right="1417" w:bottom="1417" w:left="1417" w:header="708" w:footer="708" w:gutter="0"/>

</xml_diff>

<commit_message>
add task card about counters
</commit_message>
<xml_diff>
--- a/docs/TaskCardsSprint2.docx
+++ b/docs/TaskCardsSprint2.docx
@@ -1,10 +1,10 @@
 
 <file path=word/document.xml><?xml version="1.0" encoding="utf-8"?>
-<w:document xmlns:wpc="http://schemas.microsoft.com/office/word/2010/wordprocessingCanvas" xmlns:mo="http://schemas.microsoft.com/office/mac/office/2008/main" xmlns:mc="http://schemas.openxmlformats.org/markup-compatibility/2006" xmlns:mv="urn:schemas-microsoft-com:mac:vml" xmlns:o="urn:schemas-microsoft-com:office:office" xmlns:r="http://schemas.openxmlformats.org/officeDocument/2006/relationships" xmlns:m="http://schemas.openxmlformats.org/officeDocument/2006/math" xmlns:v="urn:schemas-microsoft-com:vml" xmlns:wp14="http://schemas.microsoft.com/office/word/2010/wordprocessingDrawing" xmlns:wp="http://schemas.openxmlformats.org/drawingml/2006/wordprocessingDrawing" xmlns:w10="urn:schemas-microsoft-com:office:word" xmlns:w="http://schemas.openxmlformats.org/wordprocessingml/2006/main" xmlns:w14="http://schemas.microsoft.com/office/word/2010/wordml" xmlns:w15="http://schemas.microsoft.com/office/word/2012/wordml" xmlns:wpg="http://schemas.microsoft.com/office/word/2010/wordprocessingGroup" xmlns:wpi="http://schemas.microsoft.com/office/word/2010/wordprocessingInk" xmlns:wne="http://schemas.microsoft.com/office/word/2006/wordml" xmlns:wps="http://schemas.microsoft.com/office/word/2010/wordprocessingShape" mc:Ignorable="w14 w15 wp14">
+<w:document xmlns:wpc="http://schemas.microsoft.com/office/word/2010/wordprocessingCanvas" xmlns:cx="http://schemas.microsoft.com/office/drawing/2014/chartex" xmlns:cx1="http://schemas.microsoft.com/office/drawing/2015/9/8/chartex" xmlns:cx2="http://schemas.microsoft.com/office/drawing/2015/10/21/chartex" xmlns:cx3="http://schemas.microsoft.com/office/drawing/2016/5/9/chartex" xmlns:cx4="http://schemas.microsoft.com/office/drawing/2016/5/10/chartex" xmlns:cx5="http://schemas.microsoft.com/office/drawing/2016/5/11/chartex" xmlns:mc="http://schemas.openxmlformats.org/markup-compatibility/2006" xmlns:o="urn:schemas-microsoft-com:office:office" xmlns:r="http://schemas.openxmlformats.org/officeDocument/2006/relationships" xmlns:m="http://schemas.openxmlformats.org/officeDocument/2006/math" xmlns:v="urn:schemas-microsoft-com:vml" xmlns:wp14="http://schemas.microsoft.com/office/word/2010/wordprocessingDrawing" xmlns:wp="http://schemas.openxmlformats.org/drawingml/2006/wordprocessingDrawing" xmlns:w10="urn:schemas-microsoft-com:office:word" xmlns:w="http://schemas.openxmlformats.org/wordprocessingml/2006/main" xmlns:w14="http://schemas.microsoft.com/office/word/2010/wordml" xmlns:w15="http://schemas.microsoft.com/office/word/2012/wordml" xmlns:w16se="http://schemas.microsoft.com/office/word/2015/wordml/symex" xmlns:wpg="http://schemas.microsoft.com/office/word/2010/wordprocessingGroup" xmlns:wpi="http://schemas.microsoft.com/office/word/2010/wordprocessingInk" xmlns:wne="http://schemas.microsoft.com/office/word/2006/wordml" xmlns:wps="http://schemas.microsoft.com/office/word/2010/wordprocessingShape" mc:Ignorable="w14 w15 w16se wp14">
   <w:body>
     <w:tbl>
       <w:tblPr>
-        <w:tblStyle w:val="TableGrid"/>
+        <w:tblStyle w:val="Mriekatabuky"/>
         <w:tblpPr w:leftFromText="180" w:rightFromText="180" w:horzAnchor="page" w:tblpX="550" w:tblpY="-1056"/>
         <w:tblW w:w="10774" w:type="dxa"/>
         <w:tblLook w:val="04A0" w:firstRow="1" w:lastRow="0" w:firstColumn="1" w:lastColumn="0" w:noHBand="0" w:noVBand="1"/>
@@ -30,7 +30,7 @@
           </w:tcPr>
           <w:p>
             <w:pPr>
-              <w:pStyle w:val="Heading1"/>
+              <w:pStyle w:val="Nadpis1"/>
             </w:pPr>
             <w:r>
               <w:t xml:space="preserve">Tag: </w:t>
@@ -76,7 +76,7 @@
           </w:tcPr>
           <w:p>
             <w:pPr>
-              <w:pStyle w:val="Heading1"/>
+              <w:pStyle w:val="Nadpis1"/>
             </w:pPr>
             <w:r>
               <w:t>Priority: 1</w:t>
@@ -101,7 +101,7 @@
           </w:tcPr>
           <w:p>
             <w:pPr>
-              <w:pStyle w:val="Heading1"/>
+              <w:pStyle w:val="Nadpis1"/>
             </w:pPr>
             <w:r>
               <w:t>Description:</w:t>
@@ -159,7 +159,7 @@
           </w:tcPr>
           <w:p>
             <w:pPr>
-              <w:pStyle w:val="Heading1"/>
+              <w:pStyle w:val="Nadpis1"/>
             </w:pPr>
             <w:r>
               <w:t>Notes:</w:t>
@@ -178,7 +178,7 @@
           </w:tcPr>
           <w:p>
             <w:pPr>
-              <w:pStyle w:val="Heading1"/>
+              <w:pStyle w:val="Nadpis1"/>
             </w:pPr>
             <w:r>
               <w:t xml:space="preserve">Estimate: </w:t>
@@ -231,7 +231,7 @@
           </w:tcPr>
           <w:tbl>
             <w:tblPr>
-              <w:tblStyle w:val="PlainTable3"/>
+              <w:tblStyle w:val="Obyajntabuka3"/>
               <w:tblpPr w:leftFromText="180" w:rightFromText="180" w:horzAnchor="page" w:tblpX="82" w:tblpY="284"/>
               <w:tblOverlap w:val="never"/>
               <w:tblW w:w="0" w:type="auto"/>
@@ -253,7 +253,7 @@
                 </w:tcPr>
                 <w:p>
                   <w:pPr>
-                    <w:pStyle w:val="Heading2"/>
+                    <w:pStyle w:val="Nadpis2"/>
                     <w:jc w:val="center"/>
                     <w:outlineLvl w:val="1"/>
                   </w:pPr>
@@ -268,7 +268,7 @@
                 </w:tcPr>
                 <w:p>
                   <w:pPr>
-                    <w:pStyle w:val="Heading2"/>
+                    <w:pStyle w:val="Nadpis2"/>
                     <w:jc w:val="center"/>
                     <w:outlineLvl w:val="1"/>
                     <w:cnfStyle w:val="100000000000" w:firstRow="1" w:lastRow="0" w:firstColumn="0" w:lastColumn="0" w:oddVBand="0" w:evenVBand="0" w:oddHBand="0" w:evenHBand="0" w:firstRowFirstColumn="0" w:firstRowLastColumn="0" w:lastRowFirstColumn="0" w:lastRowLastColumn="0"/>
@@ -285,7 +285,7 @@
                 </w:tcPr>
                 <w:p>
                   <w:pPr>
-                    <w:pStyle w:val="Heading2"/>
+                    <w:pStyle w:val="Nadpis2"/>
                     <w:jc w:val="center"/>
                     <w:outlineLvl w:val="1"/>
                   </w:pPr>
@@ -702,7 +702,7 @@
     <w:p/>
     <w:tbl>
       <w:tblPr>
-        <w:tblStyle w:val="TableGrid"/>
+        <w:tblStyle w:val="Mriekatabuky"/>
         <w:tblpPr w:leftFromText="180" w:rightFromText="180" w:horzAnchor="page" w:tblpX="550" w:tblpY="-1056"/>
         <w:tblW w:w="10774" w:type="dxa"/>
         <w:tblLook w:val="04A0" w:firstRow="1" w:lastRow="0" w:firstColumn="1" w:lastColumn="0" w:noHBand="0" w:noVBand="1"/>
@@ -728,7 +728,7 @@
           </w:tcPr>
           <w:p>
             <w:pPr>
-              <w:pStyle w:val="Heading1"/>
+              <w:pStyle w:val="Nadpis1"/>
             </w:pPr>
             <w:r>
               <w:lastRenderedPageBreak/>
@@ -796,7 +796,7 @@
           </w:tcPr>
           <w:p>
             <w:pPr>
-              <w:pStyle w:val="Heading1"/>
+              <w:pStyle w:val="Nadpis1"/>
             </w:pPr>
             <w:r>
               <w:t xml:space="preserve">Priority: </w:t>
@@ -824,7 +824,7 @@
           </w:tcPr>
           <w:p>
             <w:pPr>
-              <w:pStyle w:val="Heading1"/>
+              <w:pStyle w:val="Nadpis1"/>
             </w:pPr>
             <w:r>
               <w:t>Description:</w:t>
@@ -891,7 +891,7 @@
           </w:tcPr>
           <w:p>
             <w:pPr>
-              <w:pStyle w:val="Heading1"/>
+              <w:pStyle w:val="Nadpis1"/>
             </w:pPr>
             <w:r>
               <w:t>Notes:</w:t>
@@ -910,7 +910,7 @@
           </w:tcPr>
           <w:p>
             <w:pPr>
-              <w:pStyle w:val="Heading1"/>
+              <w:pStyle w:val="Nadpis1"/>
             </w:pPr>
             <w:r>
               <w:t>Estimate: 3</w:t>
@@ -965,7 +965,7 @@
           </w:tcPr>
           <w:tbl>
             <w:tblPr>
-              <w:tblStyle w:val="PlainTable3"/>
+              <w:tblStyle w:val="Obyajntabuka3"/>
               <w:tblpPr w:leftFromText="180" w:rightFromText="180" w:horzAnchor="page" w:tblpX="82" w:tblpY="284"/>
               <w:tblOverlap w:val="never"/>
               <w:tblW w:w="0" w:type="auto"/>
@@ -987,7 +987,7 @@
                 </w:tcPr>
                 <w:p>
                   <w:pPr>
-                    <w:pStyle w:val="Heading2"/>
+                    <w:pStyle w:val="Nadpis2"/>
                     <w:jc w:val="center"/>
                     <w:outlineLvl w:val="1"/>
                   </w:pPr>
@@ -1002,7 +1002,7 @@
                 </w:tcPr>
                 <w:p>
                   <w:pPr>
-                    <w:pStyle w:val="Heading2"/>
+                    <w:pStyle w:val="Nadpis2"/>
                     <w:jc w:val="center"/>
                     <w:outlineLvl w:val="1"/>
                     <w:cnfStyle w:val="100000000000" w:firstRow="1" w:lastRow="0" w:firstColumn="0" w:lastColumn="0" w:oddVBand="0" w:evenVBand="0" w:oddHBand="0" w:evenHBand="0" w:firstRowFirstColumn="0" w:firstRowLastColumn="0" w:lastRowFirstColumn="0" w:lastRowLastColumn="0"/>
@@ -1019,7 +1019,7 @@
                 </w:tcPr>
                 <w:p>
                   <w:pPr>
-                    <w:pStyle w:val="Heading2"/>
+                    <w:pStyle w:val="Nadpis2"/>
                     <w:jc w:val="center"/>
                     <w:outlineLvl w:val="1"/>
                   </w:pPr>
@@ -1435,7 +1435,7 @@
     <w:p/>
     <w:tbl>
       <w:tblPr>
-        <w:tblStyle w:val="TableGrid"/>
+        <w:tblStyle w:val="Mriekatabuky"/>
         <w:tblpPr w:leftFromText="180" w:rightFromText="180" w:horzAnchor="page" w:tblpX="550" w:tblpY="-1056"/>
         <w:tblW w:w="10774" w:type="dxa"/>
         <w:tblLook w:val="04A0" w:firstRow="1" w:lastRow="0" w:firstColumn="1" w:lastColumn="0" w:noHBand="0" w:noVBand="1"/>
@@ -1461,7 +1461,7 @@
           </w:tcPr>
           <w:p>
             <w:pPr>
-              <w:pStyle w:val="Heading1"/>
+              <w:pStyle w:val="Nadpis1"/>
             </w:pPr>
             <w:r>
               <w:lastRenderedPageBreak/>
@@ -1508,7 +1508,7 @@
           </w:tcPr>
           <w:p>
             <w:pPr>
-              <w:pStyle w:val="Heading1"/>
+              <w:pStyle w:val="Nadpis1"/>
             </w:pPr>
             <w:r>
               <w:t xml:space="preserve">Priority: </w:t>
@@ -1536,7 +1536,7 @@
           </w:tcPr>
           <w:p>
             <w:pPr>
-              <w:pStyle w:val="Heading1"/>
+              <w:pStyle w:val="Nadpis1"/>
             </w:pPr>
             <w:r>
               <w:t>Description:</w:t>
@@ -1610,7 +1610,7 @@
           </w:tcPr>
           <w:p>
             <w:pPr>
-              <w:pStyle w:val="Heading1"/>
+              <w:pStyle w:val="Nadpis1"/>
             </w:pPr>
             <w:r>
               <w:t>Notes:</w:t>
@@ -1629,7 +1629,7 @@
           </w:tcPr>
           <w:p>
             <w:pPr>
-              <w:pStyle w:val="Heading1"/>
+              <w:pStyle w:val="Nadpis1"/>
             </w:pPr>
             <w:r>
               <w:t>Estimate: 4</w:t>
@@ -1665,7 +1665,7 @@
           </w:p>
           <w:p>
             <w:pPr>
-              <w:pStyle w:val="ListParagraph"/>
+              <w:pStyle w:val="Odsekzoznamu"/>
               <w:numPr>
                 <w:ilvl w:val="0"/>
                 <w:numId w:val="3"/>
@@ -1677,7 +1677,7 @@
           </w:p>
           <w:p>
             <w:pPr>
-              <w:pStyle w:val="ListParagraph"/>
+              <w:pStyle w:val="Odsekzoznamu"/>
               <w:numPr>
                 <w:ilvl w:val="0"/>
                 <w:numId w:val="3"/>
@@ -1689,7 +1689,7 @@
           </w:p>
           <w:p>
             <w:pPr>
-              <w:pStyle w:val="ListParagraph"/>
+              <w:pStyle w:val="Odsekzoznamu"/>
               <w:numPr>
                 <w:ilvl w:val="0"/>
                 <w:numId w:val="3"/>
@@ -1718,7 +1718,7 @@
           </w:tcPr>
           <w:tbl>
             <w:tblPr>
-              <w:tblStyle w:val="PlainTable3"/>
+              <w:tblStyle w:val="Obyajntabuka3"/>
               <w:tblpPr w:leftFromText="180" w:rightFromText="180" w:horzAnchor="page" w:tblpX="82" w:tblpY="284"/>
               <w:tblOverlap w:val="never"/>
               <w:tblW w:w="0" w:type="auto"/>
@@ -1740,7 +1740,7 @@
                 </w:tcPr>
                 <w:p>
                   <w:pPr>
-                    <w:pStyle w:val="Heading2"/>
+                    <w:pStyle w:val="Nadpis2"/>
                     <w:jc w:val="center"/>
                     <w:outlineLvl w:val="1"/>
                   </w:pPr>
@@ -1755,7 +1755,7 @@
                 </w:tcPr>
                 <w:p>
                   <w:pPr>
-                    <w:pStyle w:val="Heading2"/>
+                    <w:pStyle w:val="Nadpis2"/>
                     <w:jc w:val="center"/>
                     <w:outlineLvl w:val="1"/>
                     <w:cnfStyle w:val="100000000000" w:firstRow="1" w:lastRow="0" w:firstColumn="0" w:lastColumn="0" w:oddVBand="0" w:evenVBand="0" w:oddHBand="0" w:evenHBand="0" w:firstRowFirstColumn="0" w:firstRowLastColumn="0" w:lastRowFirstColumn="0" w:lastRowLastColumn="0"/>
@@ -1772,7 +1772,7 @@
                 </w:tcPr>
                 <w:p>
                   <w:pPr>
-                    <w:pStyle w:val="Heading2"/>
+                    <w:pStyle w:val="Nadpis2"/>
                     <w:jc w:val="center"/>
                     <w:outlineLvl w:val="1"/>
                   </w:pPr>
@@ -2189,7 +2189,7 @@
     <w:p/>
     <w:tbl>
       <w:tblPr>
-        <w:tblStyle w:val="TableGrid"/>
+        <w:tblStyle w:val="Mriekatabuky"/>
         <w:tblpPr w:leftFromText="180" w:rightFromText="180" w:horzAnchor="page" w:tblpX="550" w:tblpY="-1056"/>
         <w:tblW w:w="10774" w:type="dxa"/>
         <w:tblLook w:val="04A0" w:firstRow="1" w:lastRow="0" w:firstColumn="1" w:lastColumn="0" w:noHBand="0" w:noVBand="1"/>
@@ -2215,7 +2215,7 @@
           </w:tcPr>
           <w:p>
             <w:pPr>
-              <w:pStyle w:val="Heading1"/>
+              <w:pStyle w:val="Nadpis1"/>
             </w:pPr>
             <w:r>
               <w:lastRenderedPageBreak/>
@@ -2262,7 +2262,7 @@
           </w:tcPr>
           <w:p>
             <w:pPr>
-              <w:pStyle w:val="Heading1"/>
+              <w:pStyle w:val="Nadpis1"/>
             </w:pPr>
             <w:r>
               <w:t xml:space="preserve">Priority: </w:t>
@@ -2290,7 +2290,7 @@
           </w:tcPr>
           <w:p>
             <w:pPr>
-              <w:pStyle w:val="Heading1"/>
+              <w:pStyle w:val="Nadpis1"/>
             </w:pPr>
             <w:r>
               <w:t>Description:</w:t>
@@ -2331,7 +2331,7 @@
           </w:p>
           <w:p>
             <w:pPr>
-              <w:pStyle w:val="ListParagraph"/>
+              <w:pStyle w:val="Odsekzoznamu"/>
               <w:numPr>
                 <w:ilvl w:val="0"/>
                 <w:numId w:val="3"/>
@@ -2351,7 +2351,7 @@
           </w:p>
           <w:p>
             <w:pPr>
-              <w:pStyle w:val="ListParagraph"/>
+              <w:pStyle w:val="Odsekzoznamu"/>
               <w:numPr>
                 <w:ilvl w:val="0"/>
                 <w:numId w:val="3"/>
@@ -2371,7 +2371,7 @@
           </w:p>
           <w:p>
             <w:pPr>
-              <w:pStyle w:val="ListParagraph"/>
+              <w:pStyle w:val="Odsekzoznamu"/>
               <w:numPr>
                 <w:ilvl w:val="0"/>
                 <w:numId w:val="3"/>
@@ -2416,7 +2416,7 @@
           </w:tcPr>
           <w:p>
             <w:pPr>
-              <w:pStyle w:val="Heading1"/>
+              <w:pStyle w:val="Nadpis1"/>
             </w:pPr>
             <w:r>
               <w:t>Notes:</w:t>
@@ -2435,7 +2435,7 @@
           </w:tcPr>
           <w:p>
             <w:pPr>
-              <w:pStyle w:val="Heading1"/>
+              <w:pStyle w:val="Nadpis1"/>
             </w:pPr>
             <w:r>
               <w:t>Estimate: 4</w:t>
@@ -2485,7 +2485,7 @@
           </w:tcPr>
           <w:tbl>
             <w:tblPr>
-              <w:tblStyle w:val="PlainTable3"/>
+              <w:tblStyle w:val="Obyajntabuka3"/>
               <w:tblpPr w:leftFromText="180" w:rightFromText="180" w:horzAnchor="page" w:tblpX="82" w:tblpY="284"/>
               <w:tblOverlap w:val="never"/>
               <w:tblW w:w="0" w:type="auto"/>
@@ -2507,7 +2507,7 @@
                 </w:tcPr>
                 <w:p>
                   <w:pPr>
-                    <w:pStyle w:val="Heading2"/>
+                    <w:pStyle w:val="Nadpis2"/>
                     <w:jc w:val="center"/>
                     <w:outlineLvl w:val="1"/>
                   </w:pPr>
@@ -2522,7 +2522,7 @@
                 </w:tcPr>
                 <w:p>
                   <w:pPr>
-                    <w:pStyle w:val="Heading2"/>
+                    <w:pStyle w:val="Nadpis2"/>
                     <w:jc w:val="center"/>
                     <w:outlineLvl w:val="1"/>
                     <w:cnfStyle w:val="100000000000" w:firstRow="1" w:lastRow="0" w:firstColumn="0" w:lastColumn="0" w:oddVBand="0" w:evenVBand="0" w:oddHBand="0" w:evenHBand="0" w:firstRowFirstColumn="0" w:firstRowLastColumn="0" w:lastRowFirstColumn="0" w:lastRowLastColumn="0"/>
@@ -2539,7 +2539,7 @@
                 </w:tcPr>
                 <w:p>
                   <w:pPr>
-                    <w:pStyle w:val="Heading2"/>
+                    <w:pStyle w:val="Nadpis2"/>
                     <w:jc w:val="center"/>
                     <w:outlineLvl w:val="1"/>
                   </w:pPr>
@@ -2956,7 +2956,7 @@
     <w:p/>
     <w:tbl>
       <w:tblPr>
-        <w:tblStyle w:val="TableGrid"/>
+        <w:tblStyle w:val="Mriekatabuky"/>
         <w:tblpPr w:leftFromText="180" w:rightFromText="180" w:horzAnchor="page" w:tblpX="550" w:tblpY="-1056"/>
         <w:tblW w:w="10774" w:type="dxa"/>
         <w:tblLook w:val="04A0" w:firstRow="1" w:lastRow="0" w:firstColumn="1" w:lastColumn="0" w:noHBand="0" w:noVBand="1"/>
@@ -2982,7 +2982,7 @@
           </w:tcPr>
           <w:p>
             <w:pPr>
-              <w:pStyle w:val="Heading1"/>
+              <w:pStyle w:val="Nadpis1"/>
             </w:pPr>
             <w:r>
               <w:lastRenderedPageBreak/>
@@ -3029,7 +3029,7 @@
           </w:tcPr>
           <w:p>
             <w:pPr>
-              <w:pStyle w:val="Heading1"/>
+              <w:pStyle w:val="Nadpis1"/>
             </w:pPr>
             <w:r>
               <w:t xml:space="preserve">Priority: </w:t>
@@ -3057,7 +3057,7 @@
           </w:tcPr>
           <w:p>
             <w:pPr>
-              <w:pStyle w:val="Heading1"/>
+              <w:pStyle w:val="Nadpis1"/>
             </w:pPr>
             <w:r>
               <w:t>Description:</w:t>
@@ -3093,39 +3093,7 @@
                 <w:sz w:val="28"/>
                 <w:szCs w:val="28"/>
               </w:rPr>
-              <w:t xml:space="preserve">User can click on tile, which will switch </w:t>
-            </w:r>
-            <w:proofErr w:type="gramStart"/>
-            <w:r>
-              <w:rPr>
-                <w:sz w:val="28"/>
-                <w:szCs w:val="28"/>
-              </w:rPr>
-              <w:t>it’s</w:t>
-            </w:r>
-            <w:proofErr w:type="gramEnd"/>
-            <w:r>
-              <w:rPr>
-                <w:sz w:val="28"/>
-                <w:szCs w:val="28"/>
-              </w:rPr>
-              <w:t xml:space="preserve"> position with empty tile if </w:t>
-            </w:r>
-            <w:proofErr w:type="spellStart"/>
-            <w:r>
-              <w:rPr>
-                <w:sz w:val="28"/>
-                <w:szCs w:val="28"/>
-              </w:rPr>
-              <w:t>possibru</w:t>
-            </w:r>
-            <w:proofErr w:type="spellEnd"/>
-            <w:r>
-              <w:rPr>
-                <w:sz w:val="28"/>
-                <w:szCs w:val="28"/>
-              </w:rPr>
-              <w:t>.</w:t>
+              <w:t>User can click on tile, which will switch it’s position with empty tile if possibru.</w:t>
             </w:r>
           </w:p>
         </w:tc>
@@ -3147,7 +3115,7 @@
           </w:tcPr>
           <w:p>
             <w:pPr>
-              <w:pStyle w:val="Heading1"/>
+              <w:pStyle w:val="Nadpis1"/>
             </w:pPr>
             <w:r>
               <w:t>Notes:</w:t>
@@ -3166,7 +3134,7 @@
           </w:tcPr>
           <w:p>
             <w:pPr>
-              <w:pStyle w:val="Heading1"/>
+              <w:pStyle w:val="Nadpis1"/>
             </w:pPr>
             <w:r>
               <w:t>Estimate: 3</w:t>
@@ -3219,7 +3187,7 @@
           </w:tcPr>
           <w:tbl>
             <w:tblPr>
-              <w:tblStyle w:val="PlainTable3"/>
+              <w:tblStyle w:val="Obyajntabuka3"/>
               <w:tblpPr w:leftFromText="180" w:rightFromText="180" w:horzAnchor="page" w:tblpX="82" w:tblpY="284"/>
               <w:tblOverlap w:val="never"/>
               <w:tblW w:w="0" w:type="auto"/>
@@ -3241,7 +3209,7 @@
                 </w:tcPr>
                 <w:p>
                   <w:pPr>
-                    <w:pStyle w:val="Heading2"/>
+                    <w:pStyle w:val="Nadpis2"/>
                     <w:jc w:val="center"/>
                     <w:outlineLvl w:val="1"/>
                   </w:pPr>
@@ -3256,7 +3224,7 @@
                 </w:tcPr>
                 <w:p>
                   <w:pPr>
-                    <w:pStyle w:val="Heading2"/>
+                    <w:pStyle w:val="Nadpis2"/>
                     <w:jc w:val="center"/>
                     <w:outlineLvl w:val="1"/>
                     <w:cnfStyle w:val="100000000000" w:firstRow="1" w:lastRow="0" w:firstColumn="0" w:lastColumn="0" w:oddVBand="0" w:evenVBand="0" w:oddHBand="0" w:evenHBand="0" w:firstRowFirstColumn="0" w:firstRowLastColumn="0" w:lastRowFirstColumn="0" w:lastRowLastColumn="0"/>
@@ -3273,7 +3241,7 @@
                 </w:tcPr>
                 <w:p>
                   <w:pPr>
-                    <w:pStyle w:val="Heading2"/>
+                    <w:pStyle w:val="Nadpis2"/>
                     <w:jc w:val="center"/>
                     <w:outlineLvl w:val="1"/>
                   </w:pPr>
@@ -3696,7 +3664,7 @@
     <w:p/>
     <w:tbl>
       <w:tblPr>
-        <w:tblStyle w:val="TableGrid"/>
+        <w:tblStyle w:val="Mriekatabuky"/>
         <w:tblpPr w:leftFromText="180" w:rightFromText="180" w:horzAnchor="page" w:tblpX="550" w:tblpY="-1056"/>
         <w:tblW w:w="10774" w:type="dxa"/>
         <w:tblLook w:val="04A0" w:firstRow="1" w:lastRow="0" w:firstColumn="1" w:lastColumn="0" w:noHBand="0" w:noVBand="1"/>
@@ -3722,7 +3690,7 @@
           </w:tcPr>
           <w:p>
             <w:pPr>
-              <w:pStyle w:val="Heading1"/>
+              <w:pStyle w:val="Nadpis1"/>
             </w:pPr>
             <w:r>
               <w:lastRenderedPageBreak/>
@@ -3753,23 +3721,7 @@
                 <w:sz w:val="32"/>
                 <w:szCs w:val="32"/>
               </w:rPr>
-              <w:t xml:space="preserve">Controller – Event handling </w:t>
-            </w:r>
-            <w:proofErr w:type="gramStart"/>
-            <w:r>
-              <w:rPr>
-                <w:sz w:val="32"/>
-                <w:szCs w:val="32"/>
-              </w:rPr>
-              <w:t>( buttons</w:t>
-            </w:r>
-            <w:proofErr w:type="gramEnd"/>
-            <w:r>
-              <w:rPr>
-                <w:sz w:val="32"/>
-                <w:szCs w:val="32"/>
-              </w:rPr>
-              <w:t xml:space="preserve"> )</w:t>
+              <w:t>Controller – Event handling ( buttons )</w:t>
             </w:r>
           </w:p>
         </w:tc>
@@ -3785,7 +3737,7 @@
           </w:tcPr>
           <w:p>
             <w:pPr>
-              <w:pStyle w:val="Heading1"/>
+              <w:pStyle w:val="Nadpis1"/>
             </w:pPr>
             <w:r>
               <w:t xml:space="preserve">Priority: </w:t>
@@ -3813,7 +3765,7 @@
           </w:tcPr>
           <w:p>
             <w:pPr>
-              <w:pStyle w:val="Heading1"/>
+              <w:pStyle w:val="Nadpis1"/>
             </w:pPr>
             <w:r>
               <w:t>Description:</w:t>
@@ -3871,7 +3823,7 @@
           </w:tcPr>
           <w:p>
             <w:pPr>
-              <w:pStyle w:val="Heading1"/>
+              <w:pStyle w:val="Nadpis1"/>
             </w:pPr>
             <w:r>
               <w:t>Notes:</w:t>
@@ -3890,7 +3842,7 @@
           </w:tcPr>
           <w:p>
             <w:pPr>
-              <w:pStyle w:val="Heading1"/>
+              <w:pStyle w:val="Nadpis1"/>
             </w:pPr>
             <w:r>
               <w:t>Estimate: 4</w:t>
@@ -3940,7 +3892,7 @@
           </w:tcPr>
           <w:tbl>
             <w:tblPr>
-              <w:tblStyle w:val="PlainTable3"/>
+              <w:tblStyle w:val="Obyajntabuka3"/>
               <w:tblpPr w:leftFromText="180" w:rightFromText="180" w:horzAnchor="page" w:tblpX="82" w:tblpY="284"/>
               <w:tblOverlap w:val="never"/>
               <w:tblW w:w="0" w:type="auto"/>
@@ -3962,7 +3914,7 @@
                 </w:tcPr>
                 <w:p>
                   <w:pPr>
-                    <w:pStyle w:val="Heading2"/>
+                    <w:pStyle w:val="Nadpis2"/>
                     <w:jc w:val="center"/>
                     <w:outlineLvl w:val="1"/>
                   </w:pPr>
@@ -3977,7 +3929,7 @@
                 </w:tcPr>
                 <w:p>
                   <w:pPr>
-                    <w:pStyle w:val="Heading2"/>
+                    <w:pStyle w:val="Nadpis2"/>
                     <w:jc w:val="center"/>
                     <w:outlineLvl w:val="1"/>
                     <w:cnfStyle w:val="100000000000" w:firstRow="1" w:lastRow="0" w:firstColumn="0" w:lastColumn="0" w:oddVBand="0" w:evenVBand="0" w:oddHBand="0" w:evenHBand="0" w:firstRowFirstColumn="0" w:firstRowLastColumn="0" w:lastRowFirstColumn="0" w:lastRowLastColumn="0"/>
@@ -3994,7 +3946,7 @@
                 </w:tcPr>
                 <w:p>
                   <w:pPr>
-                    <w:pStyle w:val="Heading2"/>
+                    <w:pStyle w:val="Nadpis2"/>
                     <w:jc w:val="center"/>
                     <w:outlineLvl w:val="1"/>
                   </w:pPr>
@@ -4415,7 +4367,7 @@
     <w:p/>
     <w:tbl>
       <w:tblPr>
-        <w:tblStyle w:val="TableGrid"/>
+        <w:tblStyle w:val="Mriekatabuky"/>
         <w:tblpPr w:leftFromText="180" w:rightFromText="180" w:horzAnchor="page" w:tblpX="550" w:tblpY="-1056"/>
         <w:tblW w:w="10774" w:type="dxa"/>
         <w:tblLook w:val="04A0" w:firstRow="1" w:lastRow="0" w:firstColumn="1" w:lastColumn="0" w:noHBand="0" w:noVBand="1"/>
@@ -4441,7 +4393,7 @@
           </w:tcPr>
           <w:p>
             <w:pPr>
-              <w:pStyle w:val="Heading1"/>
+              <w:pStyle w:val="Nadpis1"/>
             </w:pPr>
             <w:r>
               <w:lastRenderedPageBreak/>
@@ -4488,7 +4440,7 @@
           </w:tcPr>
           <w:p>
             <w:pPr>
-              <w:pStyle w:val="Heading1"/>
+              <w:pStyle w:val="Nadpis1"/>
             </w:pPr>
             <w:r>
               <w:t xml:space="preserve">Priority: </w:t>
@@ -4516,7 +4468,7 @@
           </w:tcPr>
           <w:p>
             <w:pPr>
-              <w:pStyle w:val="Heading1"/>
+              <w:pStyle w:val="Nadpis1"/>
             </w:pPr>
             <w:r>
               <w:t>Description:</w:t>
@@ -4588,7 +4540,7 @@
           </w:tcPr>
           <w:p>
             <w:pPr>
-              <w:pStyle w:val="Heading1"/>
+              <w:pStyle w:val="Nadpis1"/>
             </w:pPr>
             <w:r>
               <w:t>Notes:</w:t>
@@ -4607,7 +4559,7 @@
           </w:tcPr>
           <w:p>
             <w:pPr>
-              <w:pStyle w:val="Heading1"/>
+              <w:pStyle w:val="Nadpis1"/>
             </w:pPr>
             <w:r>
               <w:t>Estimate: 2</w:t>
@@ -4657,7 +4609,7 @@
           </w:tcPr>
           <w:tbl>
             <w:tblPr>
-              <w:tblStyle w:val="PlainTable3"/>
+              <w:tblStyle w:val="Obyajntabuka3"/>
               <w:tblpPr w:leftFromText="180" w:rightFromText="180" w:horzAnchor="page" w:tblpX="82" w:tblpY="284"/>
               <w:tblOverlap w:val="never"/>
               <w:tblW w:w="0" w:type="auto"/>
@@ -4679,7 +4631,7 @@
                 </w:tcPr>
                 <w:p>
                   <w:pPr>
-                    <w:pStyle w:val="Heading2"/>
+                    <w:pStyle w:val="Nadpis2"/>
                     <w:jc w:val="center"/>
                     <w:outlineLvl w:val="1"/>
                   </w:pPr>
@@ -4694,7 +4646,7 @@
                 </w:tcPr>
                 <w:p>
                   <w:pPr>
-                    <w:pStyle w:val="Heading2"/>
+                    <w:pStyle w:val="Nadpis2"/>
                     <w:jc w:val="center"/>
                     <w:outlineLvl w:val="1"/>
                     <w:cnfStyle w:val="100000000000" w:firstRow="1" w:lastRow="0" w:firstColumn="0" w:lastColumn="0" w:oddVBand="0" w:evenVBand="0" w:oddHBand="0" w:evenHBand="0" w:firstRowFirstColumn="0" w:firstRowLastColumn="0" w:lastRowFirstColumn="0" w:lastRowLastColumn="0"/>
@@ -4711,7 +4663,7 @@
                 </w:tcPr>
                 <w:p>
                   <w:pPr>
-                    <w:pStyle w:val="Heading2"/>
+                    <w:pStyle w:val="Nadpis2"/>
                     <w:jc w:val="center"/>
                     <w:outlineLvl w:val="1"/>
                   </w:pPr>
@@ -4751,20 +4703,7 @@
                     <w:cnfStyle w:val="000000100000" w:firstRow="0" w:lastRow="0" w:firstColumn="0" w:lastColumn="0" w:oddVBand="0" w:evenVBand="0" w:oddHBand="1" w:evenHBand="0" w:firstRowFirstColumn="0" w:firstRowLastColumn="0" w:lastRowFirstColumn="0" w:lastRowLastColumn="0"/>
                   </w:pPr>
                   <w:r>
-                    <w:t xml:space="preserve">Create basic controller skeleton </w:t>
-                  </w:r>
-                  <w:proofErr w:type="gramStart"/>
-                  <w:r>
-                    <w:t xml:space="preserve">( </w:t>
-                  </w:r>
-                  <w:proofErr w:type="spellStart"/>
-                  <w:r>
-                    <w:t>javaFX</w:t>
-                  </w:r>
-                  <w:proofErr w:type="spellEnd"/>
-                  <w:proofErr w:type="gramEnd"/>
-                  <w:r>
-                    <w:t xml:space="preserve"> main class )</w:t>
+                    <w:t>Create basic controller skeleton ( javaFX main class )</w:t>
                   </w:r>
                 </w:p>
               </w:tc>
@@ -5142,13 +5081,16 @@
         </w:tc>
       </w:tr>
     </w:tbl>
+    <w:p/>
     <w:p>
-      <w:bookmarkStart w:id="0" w:name="_GoBack"/>
-      <w:bookmarkEnd w:id="0"/>
+      <w:r>
+        <w:br w:type="page"/>
+      </w:r>
     </w:p>
+    <w:p/>
     <w:tbl>
       <w:tblPr>
-        <w:tblStyle w:val="TableGrid"/>
+        <w:tblStyle w:val="Mriekatabuky"/>
         <w:tblpPr w:leftFromText="180" w:rightFromText="180" w:horzAnchor="page" w:tblpX="550" w:tblpY="-1056"/>
         <w:tblW w:w="10774" w:type="dxa"/>
         <w:tblLook w:val="04A0" w:firstRow="1" w:lastRow="0" w:firstColumn="1" w:lastColumn="0" w:noHBand="0" w:noVBand="1"/>
@@ -5174,10 +5116,9 @@
           </w:tcPr>
           <w:p>
             <w:pPr>
-              <w:pStyle w:val="Heading1"/>
+              <w:pStyle w:val="Nadpis1"/>
             </w:pPr>
             <w:r>
-              <w:lastRenderedPageBreak/>
               <w:t xml:space="preserve">Tag: </w:t>
             </w:r>
           </w:p>
@@ -5221,7 +5162,7 @@
           </w:tcPr>
           <w:p>
             <w:pPr>
-              <w:pStyle w:val="Heading1"/>
+              <w:pStyle w:val="Nadpis1"/>
             </w:pPr>
             <w:r>
               <w:t xml:space="preserve">Priority: </w:t>
@@ -5249,7 +5190,7 @@
           </w:tcPr>
           <w:p>
             <w:pPr>
-              <w:pStyle w:val="Heading1"/>
+              <w:pStyle w:val="Nadpis1"/>
             </w:pPr>
             <w:r>
               <w:t>Description:</w:t>
@@ -5323,7 +5264,7 @@
           </w:tcPr>
           <w:p>
             <w:pPr>
-              <w:pStyle w:val="Heading1"/>
+              <w:pStyle w:val="Nadpis1"/>
             </w:pPr>
             <w:r>
               <w:t>Notes:</w:t>
@@ -5342,7 +5283,7 @@
           </w:tcPr>
           <w:p>
             <w:pPr>
-              <w:pStyle w:val="Heading1"/>
+              <w:pStyle w:val="Nadpis1"/>
             </w:pPr>
             <w:r>
               <w:t>Estimate: 5</w:t>
@@ -5392,7 +5333,7 @@
           </w:tcPr>
           <w:tbl>
             <w:tblPr>
-              <w:tblStyle w:val="PlainTable3"/>
+              <w:tblStyle w:val="Obyajntabuka3"/>
               <w:tblpPr w:leftFromText="180" w:rightFromText="180" w:horzAnchor="page" w:tblpX="82" w:tblpY="284"/>
               <w:tblOverlap w:val="never"/>
               <w:tblW w:w="0" w:type="auto"/>
@@ -5414,7 +5355,7 @@
                 </w:tcPr>
                 <w:p>
                   <w:pPr>
-                    <w:pStyle w:val="Heading2"/>
+                    <w:pStyle w:val="Nadpis2"/>
                     <w:jc w:val="center"/>
                     <w:outlineLvl w:val="1"/>
                   </w:pPr>
@@ -5429,7 +5370,7 @@
                 </w:tcPr>
                 <w:p>
                   <w:pPr>
-                    <w:pStyle w:val="Heading2"/>
+                    <w:pStyle w:val="Nadpis2"/>
                     <w:jc w:val="center"/>
                     <w:outlineLvl w:val="1"/>
                     <w:cnfStyle w:val="100000000000" w:firstRow="1" w:lastRow="0" w:firstColumn="0" w:lastColumn="0" w:oddVBand="0" w:evenVBand="0" w:oddHBand="0" w:evenHBand="0" w:firstRowFirstColumn="0" w:firstRowLastColumn="0" w:lastRowFirstColumn="0" w:lastRowLastColumn="0"/>
@@ -5446,7 +5387,7 @@
                 </w:tcPr>
                 <w:p>
                   <w:pPr>
-                    <w:pStyle w:val="Heading2"/>
+                    <w:pStyle w:val="Nadpis2"/>
                     <w:jc w:val="center"/>
                     <w:outlineLvl w:val="1"/>
                   </w:pPr>
@@ -5864,6 +5805,713 @@
         </w:tc>
       </w:tr>
     </w:tbl>
+    <w:p/>
+    <w:p>
+      <w:r>
+        <w:br w:type="page"/>
+      </w:r>
+    </w:p>
+    <w:tbl>
+      <w:tblPr>
+        <w:tblStyle w:val="Mriekatabuky"/>
+        <w:tblpPr w:leftFromText="180" w:rightFromText="180" w:horzAnchor="page" w:tblpX="550" w:tblpY="-1056"/>
+        <w:tblW w:w="10774" w:type="dxa"/>
+        <w:tblLook w:val="04A0" w:firstRow="1" w:lastRow="0" w:firstColumn="1" w:lastColumn="0" w:noHBand="0" w:noVBand="1"/>
+      </w:tblPr>
+      <w:tblGrid>
+        <w:gridCol w:w="756"/>
+        <w:gridCol w:w="6823"/>
+        <w:gridCol w:w="3195"/>
+      </w:tblGrid>
+      <w:tr>
+        <w:trPr>
+          <w:trHeight w:val="787"/>
+        </w:trPr>
+        <w:tc>
+          <w:tcPr>
+            <w:tcW w:w="756" w:type="dxa"/>
+            <w:tcBorders>
+              <w:top w:val="nil"/>
+              <w:left w:val="nil"/>
+              <w:bottom w:val="nil"/>
+              <w:right w:val="nil"/>
+            </w:tcBorders>
+          </w:tcPr>
+          <w:p>
+            <w:pPr>
+              <w:pStyle w:val="Nadpis1"/>
+            </w:pPr>
+            <w:r>
+              <w:lastRenderedPageBreak/>
+              <w:t xml:space="preserve">Tag: </w:t>
+            </w:r>
+          </w:p>
+        </w:tc>
+        <w:tc>
+          <w:tcPr>
+            <w:tcW w:w="6823" w:type="dxa"/>
+            <w:tcBorders>
+              <w:top w:val="nil"/>
+              <w:left w:val="nil"/>
+              <w:bottom w:val="nil"/>
+              <w:right w:val="nil"/>
+            </w:tcBorders>
+          </w:tcPr>
+          <w:p>
+            <w:pPr>
+              <w:spacing w:before="240"/>
+              <w:rPr>
+                <w:sz w:val="32"/>
+                <w:szCs w:val="32"/>
+              </w:rPr>
+            </w:pPr>
+            <w:r>
+              <w:rPr>
+                <w:sz w:val="32"/>
+                <w:szCs w:val="32"/>
+              </w:rPr>
+              <w:t>Engine – Move and Time counter</w:t>
+            </w:r>
+          </w:p>
+        </w:tc>
+        <w:tc>
+          <w:tcPr>
+            <w:tcW w:w="3195" w:type="dxa"/>
+            <w:tcBorders>
+              <w:top w:val="nil"/>
+              <w:left w:val="nil"/>
+              <w:bottom w:val="nil"/>
+              <w:right w:val="nil"/>
+            </w:tcBorders>
+          </w:tcPr>
+          <w:p>
+            <w:pPr>
+              <w:pStyle w:val="Nadpis1"/>
+            </w:pPr>
+            <w:r>
+              <w:t>Priority: 3</w:t>
+            </w:r>
+          </w:p>
+        </w:tc>
+      </w:tr>
+      <w:tr>
+        <w:trPr>
+          <w:trHeight w:val="356"/>
+        </w:trPr>
+        <w:tc>
+          <w:tcPr>
+            <w:tcW w:w="10774" w:type="dxa"/>
+            <w:gridSpan w:val="3"/>
+            <w:tcBorders>
+              <w:top w:val="nil"/>
+              <w:left w:val="nil"/>
+              <w:bottom w:val="nil"/>
+              <w:right w:val="nil"/>
+            </w:tcBorders>
+          </w:tcPr>
+          <w:p>
+            <w:pPr>
+              <w:pStyle w:val="Nadpis1"/>
+            </w:pPr>
+            <w:r>
+              <w:t>Description:</w:t>
+            </w:r>
+          </w:p>
+        </w:tc>
+      </w:tr>
+      <w:tr>
+        <w:trPr>
+          <w:trHeight w:val="1370"/>
+        </w:trPr>
+        <w:tc>
+          <w:tcPr>
+            <w:tcW w:w="10774" w:type="dxa"/>
+            <w:gridSpan w:val="3"/>
+            <w:tcBorders>
+              <w:top w:val="nil"/>
+              <w:left w:val="nil"/>
+              <w:bottom w:val="nil"/>
+              <w:right w:val="nil"/>
+            </w:tcBorders>
+          </w:tcPr>
+          <w:p>
+            <w:pPr>
+              <w:ind w:left="284"/>
+              <w:rPr>
+                <w:sz w:val="28"/>
+                <w:szCs w:val="28"/>
+              </w:rPr>
+            </w:pPr>
+            <w:r>
+              <w:rPr>
+                <w:sz w:val="28"/>
+                <w:szCs w:val="28"/>
+              </w:rPr>
+              <w:t>Game will track players move count.</w:t>
+            </w:r>
+          </w:p>
+          <w:p>
+            <w:pPr>
+              <w:ind w:left="284"/>
+              <w:rPr>
+                <w:sz w:val="28"/>
+                <w:szCs w:val="28"/>
+              </w:rPr>
+            </w:pPr>
+            <w:r>
+              <w:rPr>
+                <w:sz w:val="28"/>
+                <w:szCs w:val="28"/>
+              </w:rPr>
+              <w:t>Game will track players elapsed time.</w:t>
+            </w:r>
+          </w:p>
+        </w:tc>
+      </w:tr>
+      <w:tr>
+        <w:trPr>
+          <w:trHeight w:val="734"/>
+        </w:trPr>
+        <w:tc>
+          <w:tcPr>
+            <w:tcW w:w="7579" w:type="dxa"/>
+            <w:gridSpan w:val="2"/>
+            <w:tcBorders>
+              <w:top w:val="nil"/>
+              <w:left w:val="nil"/>
+              <w:bottom w:val="nil"/>
+              <w:right w:val="nil"/>
+            </w:tcBorders>
+          </w:tcPr>
+          <w:p>
+            <w:pPr>
+              <w:pStyle w:val="Nadpis1"/>
+            </w:pPr>
+            <w:r>
+              <w:t>Notes:</w:t>
+            </w:r>
+          </w:p>
+        </w:tc>
+        <w:tc>
+          <w:tcPr>
+            <w:tcW w:w="3195" w:type="dxa"/>
+            <w:tcBorders>
+              <w:top w:val="nil"/>
+              <w:left w:val="nil"/>
+              <w:bottom w:val="nil"/>
+              <w:right w:val="nil"/>
+            </w:tcBorders>
+          </w:tcPr>
+          <w:p>
+            <w:pPr>
+              <w:pStyle w:val="Nadpis1"/>
+            </w:pPr>
+            <w:r>
+              <w:t>Estimate: 1</w:t>
+            </w:r>
+            <w:r>
+              <w:t>h</w:t>
+            </w:r>
+          </w:p>
+        </w:tc>
+      </w:tr>
+      <w:tr>
+        <w:trPr>
+          <w:trHeight w:val="1671"/>
+        </w:trPr>
+        <w:tc>
+          <w:tcPr>
+            <w:tcW w:w="10774" w:type="dxa"/>
+            <w:gridSpan w:val="3"/>
+            <w:tcBorders>
+              <w:top w:val="nil"/>
+              <w:left w:val="nil"/>
+              <w:bottom w:val="nil"/>
+              <w:right w:val="nil"/>
+            </w:tcBorders>
+          </w:tcPr>
+          <w:p>
+            <w:pPr>
+              <w:ind w:left="284"/>
+            </w:pPr>
+          </w:p>
+        </w:tc>
+      </w:tr>
+      <w:tr>
+        <w:trPr>
+          <w:trHeight w:val="3427"/>
+        </w:trPr>
+        <w:tc>
+          <w:tcPr>
+            <w:tcW w:w="10774" w:type="dxa"/>
+            <w:gridSpan w:val="3"/>
+            <w:tcBorders>
+              <w:top w:val="nil"/>
+              <w:left w:val="nil"/>
+              <w:bottom w:val="nil"/>
+              <w:right w:val="nil"/>
+            </w:tcBorders>
+          </w:tcPr>
+          <w:tbl>
+            <w:tblPr>
+              <w:tblStyle w:val="Obyajntabuka3"/>
+              <w:tblpPr w:leftFromText="180" w:rightFromText="180" w:horzAnchor="page" w:tblpX="82" w:tblpY="284"/>
+              <w:tblOverlap w:val="never"/>
+              <w:tblW w:w="0" w:type="auto"/>
+              <w:tblLook w:val="05A0" w:firstRow="1" w:lastRow="0" w:firstColumn="1" w:lastColumn="1" w:noHBand="0" w:noVBand="1"/>
+            </w:tblPr>
+            <w:tblGrid>
+              <w:gridCol w:w="1725"/>
+              <w:gridCol w:w="7512"/>
+              <w:gridCol w:w="1311"/>
+            </w:tblGrid>
+            <w:tr>
+              <w:trPr>
+                <w:cnfStyle w:val="100000000000" w:firstRow="1" w:lastRow="0" w:firstColumn="0" w:lastColumn="0" w:oddVBand="0" w:evenVBand="0" w:oddHBand="0" w:evenHBand="0" w:firstRowFirstColumn="0" w:firstRowLastColumn="0" w:lastRowFirstColumn="0" w:lastRowLastColumn="0"/>
+              </w:trPr>
+              <w:tc>
+                <w:tcPr>
+                  <w:cnfStyle w:val="001000000100" w:firstRow="0" w:lastRow="0" w:firstColumn="1" w:lastColumn="0" w:oddVBand="0" w:evenVBand="0" w:oddHBand="0" w:evenHBand="0" w:firstRowFirstColumn="1" w:firstRowLastColumn="0" w:lastRowFirstColumn="0" w:lastRowLastColumn="0"/>
+                  <w:tcW w:w="1725" w:type="dxa"/>
+                </w:tcPr>
+                <w:p>
+                  <w:pPr>
+                    <w:pStyle w:val="Nadpis2"/>
+                    <w:jc w:val="center"/>
+                    <w:outlineLvl w:val="1"/>
+                  </w:pPr>
+                  <w:r>
+                    <w:t>Who</w:t>
+                  </w:r>
+                </w:p>
+              </w:tc>
+              <w:tc>
+                <w:tcPr>
+                  <w:tcW w:w="7512" w:type="dxa"/>
+                </w:tcPr>
+                <w:p>
+                  <w:pPr>
+                    <w:pStyle w:val="Nadpis2"/>
+                    <w:jc w:val="center"/>
+                    <w:outlineLvl w:val="1"/>
+                    <w:cnfStyle w:val="100000000000" w:firstRow="1" w:lastRow="0" w:firstColumn="0" w:lastColumn="0" w:oddVBand="0" w:evenVBand="0" w:oddHBand="0" w:evenHBand="0" w:firstRowFirstColumn="0" w:firstRowLastColumn="0" w:lastRowFirstColumn="0" w:lastRowLastColumn="0"/>
+                  </w:pPr>
+                  <w:r>
+                    <w:t>Task</w:t>
+                  </w:r>
+                </w:p>
+              </w:tc>
+              <w:tc>
+                <w:tcPr>
+                  <w:cnfStyle w:val="000100001000" w:firstRow="0" w:lastRow="0" w:firstColumn="0" w:lastColumn="1" w:oddVBand="0" w:evenVBand="0" w:oddHBand="0" w:evenHBand="0" w:firstRowFirstColumn="0" w:firstRowLastColumn="1" w:lastRowFirstColumn="0" w:lastRowLastColumn="0"/>
+                  <w:tcW w:w="1311" w:type="dxa"/>
+                </w:tcPr>
+                <w:p>
+                  <w:pPr>
+                    <w:pStyle w:val="Nadpis2"/>
+                    <w:jc w:val="center"/>
+                    <w:outlineLvl w:val="1"/>
+                  </w:pPr>
+                  <w:r>
+                    <w:t>Estimate</w:t>
+                  </w:r>
+                </w:p>
+              </w:tc>
+            </w:tr>
+            <w:tr>
+              <w:trPr>
+                <w:cnfStyle w:val="000000100000" w:firstRow="0" w:lastRow="0" w:firstColumn="0" w:lastColumn="0" w:oddVBand="0" w:evenVBand="0" w:oddHBand="1" w:evenHBand="0" w:firstRowFirstColumn="0" w:firstRowLastColumn="0" w:lastRowFirstColumn="0" w:lastRowLastColumn="0"/>
+              </w:trPr>
+              <w:tc>
+                <w:tcPr>
+                  <w:cnfStyle w:val="001000000000" w:firstRow="0" w:lastRow="0" w:firstColumn="1" w:lastColumn="0" w:oddVBand="0" w:evenVBand="0" w:oddHBand="0" w:evenHBand="0" w:firstRowFirstColumn="0" w:firstRowLastColumn="0" w:lastRowFirstColumn="0" w:lastRowLastColumn="0"/>
+                  <w:tcW w:w="1725" w:type="dxa"/>
+                </w:tcPr>
+                <w:p>
+                  <w:pPr>
+                    <w:jc w:val="center"/>
+                  </w:pPr>
+                  <w:r>
+                    <w:t>TOMAS</w:t>
+                  </w:r>
+                </w:p>
+              </w:tc>
+              <w:tc>
+                <w:tcPr>
+                  <w:tcW w:w="7512" w:type="dxa"/>
+                  <w:tcBorders>
+                    <w:right w:val="single" w:sz="4" w:space="0" w:color="auto"/>
+                  </w:tcBorders>
+                </w:tcPr>
+                <w:p>
+                  <w:pPr>
+                    <w:cnfStyle w:val="000000100000" w:firstRow="0" w:lastRow="0" w:firstColumn="0" w:lastColumn="0" w:oddVBand="0" w:evenVBand="0" w:oddHBand="1" w:evenHBand="0" w:firstRowFirstColumn="0" w:firstRowLastColumn="0" w:lastRowFirstColumn="0" w:lastRowLastColumn="0"/>
+                  </w:pPr>
+                  <w:r>
+                    <w:t>Added move and</w:t>
+                  </w:r>
+                  <w:r>
+                    <w:t xml:space="preserve"> time counter to game data</w:t>
+                  </w:r>
+                  <w:bookmarkStart w:id="0" w:name="_GoBack"/>
+                  <w:bookmarkEnd w:id="0"/>
+                </w:p>
+              </w:tc>
+              <w:tc>
+                <w:tcPr>
+                  <w:cnfStyle w:val="000100000000" w:firstRow="0" w:lastRow="0" w:firstColumn="0" w:lastColumn="1" w:oddVBand="0" w:evenVBand="0" w:oddHBand="0" w:evenHBand="0" w:firstRowFirstColumn="0" w:firstRowLastColumn="0" w:lastRowFirstColumn="0" w:lastRowLastColumn="0"/>
+                  <w:tcW w:w="1311" w:type="dxa"/>
+                  <w:tcBorders>
+                    <w:top w:val="single" w:sz="4" w:space="0" w:color="7F7F7F" w:themeColor="text1" w:themeTint="80"/>
+                    <w:left w:val="single" w:sz="4" w:space="0" w:color="auto"/>
+                  </w:tcBorders>
+                </w:tcPr>
+                <w:p>
+                  <w:pPr>
+                    <w:jc w:val="center"/>
+                  </w:pPr>
+                  <w:r>
+                    <w:rPr>
+                      <w:color w:val="00B050"/>
+                    </w:rPr>
+                    <w:t>1h</w:t>
+                  </w:r>
+                </w:p>
+              </w:tc>
+            </w:tr>
+            <w:tr>
+              <w:tc>
+                <w:tcPr>
+                  <w:cnfStyle w:val="001000000000" w:firstRow="0" w:lastRow="0" w:firstColumn="1" w:lastColumn="0" w:oddVBand="0" w:evenVBand="0" w:oddHBand="0" w:evenHBand="0" w:firstRowFirstColumn="0" w:firstRowLastColumn="0" w:lastRowFirstColumn="0" w:lastRowLastColumn="0"/>
+                  <w:tcW w:w="1725" w:type="dxa"/>
+                </w:tcPr>
+                <w:p/>
+              </w:tc>
+              <w:tc>
+                <w:tcPr>
+                  <w:tcW w:w="7512" w:type="dxa"/>
+                  <w:tcBorders>
+                    <w:right w:val="single" w:sz="4" w:space="0" w:color="auto"/>
+                  </w:tcBorders>
+                </w:tcPr>
+                <w:p>
+                  <w:pPr>
+                    <w:cnfStyle w:val="000000000000" w:firstRow="0" w:lastRow="0" w:firstColumn="0" w:lastColumn="0" w:oddVBand="0" w:evenVBand="0" w:oddHBand="0" w:evenHBand="0" w:firstRowFirstColumn="0" w:firstRowLastColumn="0" w:lastRowFirstColumn="0" w:lastRowLastColumn="0"/>
+                  </w:pPr>
+                </w:p>
+              </w:tc>
+              <w:tc>
+                <w:tcPr>
+                  <w:cnfStyle w:val="000100000000" w:firstRow="0" w:lastRow="0" w:firstColumn="0" w:lastColumn="1" w:oddVBand="0" w:evenVBand="0" w:oddHBand="0" w:evenHBand="0" w:firstRowFirstColumn="0" w:firstRowLastColumn="0" w:lastRowFirstColumn="0" w:lastRowLastColumn="0"/>
+                  <w:tcW w:w="1311" w:type="dxa"/>
+                  <w:tcBorders>
+                    <w:left w:val="single" w:sz="4" w:space="0" w:color="auto"/>
+                  </w:tcBorders>
+                </w:tcPr>
+                <w:p/>
+              </w:tc>
+            </w:tr>
+            <w:tr>
+              <w:trPr>
+                <w:cnfStyle w:val="000000100000" w:firstRow="0" w:lastRow="0" w:firstColumn="0" w:lastColumn="0" w:oddVBand="0" w:evenVBand="0" w:oddHBand="1" w:evenHBand="0" w:firstRowFirstColumn="0" w:firstRowLastColumn="0" w:lastRowFirstColumn="0" w:lastRowLastColumn="0"/>
+              </w:trPr>
+              <w:tc>
+                <w:tcPr>
+                  <w:cnfStyle w:val="001000000000" w:firstRow="0" w:lastRow="0" w:firstColumn="1" w:lastColumn="0" w:oddVBand="0" w:evenVBand="0" w:oddHBand="0" w:evenHBand="0" w:firstRowFirstColumn="0" w:firstRowLastColumn="0" w:lastRowFirstColumn="0" w:lastRowLastColumn="0"/>
+                  <w:tcW w:w="1725" w:type="dxa"/>
+                </w:tcPr>
+                <w:p>
+                  <w:pPr>
+                    <w:jc w:val="center"/>
+                  </w:pPr>
+                </w:p>
+              </w:tc>
+              <w:tc>
+                <w:tcPr>
+                  <w:tcW w:w="7512" w:type="dxa"/>
+                  <w:tcBorders>
+                    <w:right w:val="single" w:sz="4" w:space="0" w:color="auto"/>
+                  </w:tcBorders>
+                </w:tcPr>
+                <w:p>
+                  <w:pPr>
+                    <w:cnfStyle w:val="000000100000" w:firstRow="0" w:lastRow="0" w:firstColumn="0" w:lastColumn="0" w:oddVBand="0" w:evenVBand="0" w:oddHBand="1" w:evenHBand="0" w:firstRowFirstColumn="0" w:firstRowLastColumn="0" w:lastRowFirstColumn="0" w:lastRowLastColumn="0"/>
+                  </w:pPr>
+                </w:p>
+              </w:tc>
+              <w:tc>
+                <w:tcPr>
+                  <w:cnfStyle w:val="000100000000" w:firstRow="0" w:lastRow="0" w:firstColumn="0" w:lastColumn="1" w:oddVBand="0" w:evenVBand="0" w:oddHBand="0" w:evenHBand="0" w:firstRowFirstColumn="0" w:firstRowLastColumn="0" w:lastRowFirstColumn="0" w:lastRowLastColumn="0"/>
+                  <w:tcW w:w="1311" w:type="dxa"/>
+                  <w:tcBorders>
+                    <w:left w:val="single" w:sz="4" w:space="0" w:color="auto"/>
+                  </w:tcBorders>
+                </w:tcPr>
+                <w:p>
+                  <w:pPr>
+                    <w:jc w:val="center"/>
+                  </w:pPr>
+                </w:p>
+              </w:tc>
+            </w:tr>
+            <w:tr>
+              <w:tc>
+                <w:tcPr>
+                  <w:cnfStyle w:val="001000000000" w:firstRow="0" w:lastRow="0" w:firstColumn="1" w:lastColumn="0" w:oddVBand="0" w:evenVBand="0" w:oddHBand="0" w:evenHBand="0" w:firstRowFirstColumn="0" w:firstRowLastColumn="0" w:lastRowFirstColumn="0" w:lastRowLastColumn="0"/>
+                  <w:tcW w:w="1725" w:type="dxa"/>
+                </w:tcPr>
+                <w:p>
+                  <w:pPr>
+                    <w:jc w:val="center"/>
+                  </w:pPr>
+                </w:p>
+              </w:tc>
+              <w:tc>
+                <w:tcPr>
+                  <w:tcW w:w="7512" w:type="dxa"/>
+                  <w:tcBorders>
+                    <w:right w:val="single" w:sz="4" w:space="0" w:color="auto"/>
+                  </w:tcBorders>
+                </w:tcPr>
+                <w:p>
+                  <w:pPr>
+                    <w:cnfStyle w:val="000000000000" w:firstRow="0" w:lastRow="0" w:firstColumn="0" w:lastColumn="0" w:oddVBand="0" w:evenVBand="0" w:oddHBand="0" w:evenHBand="0" w:firstRowFirstColumn="0" w:firstRowLastColumn="0" w:lastRowFirstColumn="0" w:lastRowLastColumn="0"/>
+                  </w:pPr>
+                </w:p>
+              </w:tc>
+              <w:tc>
+                <w:tcPr>
+                  <w:cnfStyle w:val="000100000000" w:firstRow="0" w:lastRow="0" w:firstColumn="0" w:lastColumn="1" w:oddVBand="0" w:evenVBand="0" w:oddHBand="0" w:evenHBand="0" w:firstRowFirstColumn="0" w:firstRowLastColumn="0" w:lastRowFirstColumn="0" w:lastRowLastColumn="0"/>
+                  <w:tcW w:w="1311" w:type="dxa"/>
+                  <w:tcBorders>
+                    <w:left w:val="single" w:sz="4" w:space="0" w:color="auto"/>
+                  </w:tcBorders>
+                </w:tcPr>
+                <w:p>
+                  <w:pPr>
+                    <w:jc w:val="center"/>
+                  </w:pPr>
+                </w:p>
+              </w:tc>
+            </w:tr>
+            <w:tr>
+              <w:trPr>
+                <w:cnfStyle w:val="000000100000" w:firstRow="0" w:lastRow="0" w:firstColumn="0" w:lastColumn="0" w:oddVBand="0" w:evenVBand="0" w:oddHBand="1" w:evenHBand="0" w:firstRowFirstColumn="0" w:firstRowLastColumn="0" w:lastRowFirstColumn="0" w:lastRowLastColumn="0"/>
+              </w:trPr>
+              <w:tc>
+                <w:tcPr>
+                  <w:cnfStyle w:val="001000000000" w:firstRow="0" w:lastRow="0" w:firstColumn="1" w:lastColumn="0" w:oddVBand="0" w:evenVBand="0" w:oddHBand="0" w:evenHBand="0" w:firstRowFirstColumn="0" w:firstRowLastColumn="0" w:lastRowFirstColumn="0" w:lastRowLastColumn="0"/>
+                  <w:tcW w:w="1725" w:type="dxa"/>
+                </w:tcPr>
+                <w:p>
+                  <w:pPr>
+                    <w:jc w:val="center"/>
+                  </w:pPr>
+                </w:p>
+              </w:tc>
+              <w:tc>
+                <w:tcPr>
+                  <w:tcW w:w="7512" w:type="dxa"/>
+                  <w:tcBorders>
+                    <w:right w:val="single" w:sz="4" w:space="0" w:color="auto"/>
+                  </w:tcBorders>
+                </w:tcPr>
+                <w:p>
+                  <w:pPr>
+                    <w:cnfStyle w:val="000000100000" w:firstRow="0" w:lastRow="0" w:firstColumn="0" w:lastColumn="0" w:oddVBand="0" w:evenVBand="0" w:oddHBand="1" w:evenHBand="0" w:firstRowFirstColumn="0" w:firstRowLastColumn="0" w:lastRowFirstColumn="0" w:lastRowLastColumn="0"/>
+                  </w:pPr>
+                </w:p>
+              </w:tc>
+              <w:tc>
+                <w:tcPr>
+                  <w:cnfStyle w:val="000100000000" w:firstRow="0" w:lastRow="0" w:firstColumn="0" w:lastColumn="1" w:oddVBand="0" w:evenVBand="0" w:oddHBand="0" w:evenHBand="0" w:firstRowFirstColumn="0" w:firstRowLastColumn="0" w:lastRowFirstColumn="0" w:lastRowLastColumn="0"/>
+                  <w:tcW w:w="1311" w:type="dxa"/>
+                  <w:tcBorders>
+                    <w:left w:val="single" w:sz="4" w:space="0" w:color="auto"/>
+                  </w:tcBorders>
+                </w:tcPr>
+                <w:p>
+                  <w:pPr>
+                    <w:jc w:val="center"/>
+                  </w:pPr>
+                </w:p>
+              </w:tc>
+            </w:tr>
+            <w:tr>
+              <w:tc>
+                <w:tcPr>
+                  <w:cnfStyle w:val="001000000000" w:firstRow="0" w:lastRow="0" w:firstColumn="1" w:lastColumn="0" w:oddVBand="0" w:evenVBand="0" w:oddHBand="0" w:evenHBand="0" w:firstRowFirstColumn="0" w:firstRowLastColumn="0" w:lastRowFirstColumn="0" w:lastRowLastColumn="0"/>
+                  <w:tcW w:w="1725" w:type="dxa"/>
+                </w:tcPr>
+                <w:p>
+                  <w:pPr>
+                    <w:jc w:val="center"/>
+                  </w:pPr>
+                </w:p>
+              </w:tc>
+              <w:tc>
+                <w:tcPr>
+                  <w:tcW w:w="7512" w:type="dxa"/>
+                  <w:tcBorders>
+                    <w:right w:val="single" w:sz="4" w:space="0" w:color="auto"/>
+                  </w:tcBorders>
+                </w:tcPr>
+                <w:p>
+                  <w:pPr>
+                    <w:cnfStyle w:val="000000000000" w:firstRow="0" w:lastRow="0" w:firstColumn="0" w:lastColumn="0" w:oddVBand="0" w:evenVBand="0" w:oddHBand="0" w:evenHBand="0" w:firstRowFirstColumn="0" w:firstRowLastColumn="0" w:lastRowFirstColumn="0" w:lastRowLastColumn="0"/>
+                  </w:pPr>
+                </w:p>
+              </w:tc>
+              <w:tc>
+                <w:tcPr>
+                  <w:cnfStyle w:val="000100000000" w:firstRow="0" w:lastRow="0" w:firstColumn="0" w:lastColumn="1" w:oddVBand="0" w:evenVBand="0" w:oddHBand="0" w:evenHBand="0" w:firstRowFirstColumn="0" w:firstRowLastColumn="0" w:lastRowFirstColumn="0" w:lastRowLastColumn="0"/>
+                  <w:tcW w:w="1311" w:type="dxa"/>
+                  <w:tcBorders>
+                    <w:left w:val="single" w:sz="4" w:space="0" w:color="auto"/>
+                  </w:tcBorders>
+                </w:tcPr>
+                <w:p>
+                  <w:pPr>
+                    <w:jc w:val="center"/>
+                  </w:pPr>
+                </w:p>
+              </w:tc>
+            </w:tr>
+            <w:tr>
+              <w:trPr>
+                <w:cnfStyle w:val="000000100000" w:firstRow="0" w:lastRow="0" w:firstColumn="0" w:lastColumn="0" w:oddVBand="0" w:evenVBand="0" w:oddHBand="1" w:evenHBand="0" w:firstRowFirstColumn="0" w:firstRowLastColumn="0" w:lastRowFirstColumn="0" w:lastRowLastColumn="0"/>
+              </w:trPr>
+              <w:tc>
+                <w:tcPr>
+                  <w:cnfStyle w:val="001000000000" w:firstRow="0" w:lastRow="0" w:firstColumn="1" w:lastColumn="0" w:oddVBand="0" w:evenVBand="0" w:oddHBand="0" w:evenHBand="0" w:firstRowFirstColumn="0" w:firstRowLastColumn="0" w:lastRowFirstColumn="0" w:lastRowLastColumn="0"/>
+                  <w:tcW w:w="1725" w:type="dxa"/>
+                </w:tcPr>
+                <w:p>
+                  <w:pPr>
+                    <w:jc w:val="center"/>
+                  </w:pPr>
+                </w:p>
+              </w:tc>
+              <w:tc>
+                <w:tcPr>
+                  <w:tcW w:w="7512" w:type="dxa"/>
+                  <w:tcBorders>
+                    <w:right w:val="single" w:sz="4" w:space="0" w:color="auto"/>
+                  </w:tcBorders>
+                </w:tcPr>
+                <w:p>
+                  <w:pPr>
+                    <w:cnfStyle w:val="000000100000" w:firstRow="0" w:lastRow="0" w:firstColumn="0" w:lastColumn="0" w:oddVBand="0" w:evenVBand="0" w:oddHBand="1" w:evenHBand="0" w:firstRowFirstColumn="0" w:firstRowLastColumn="0" w:lastRowFirstColumn="0" w:lastRowLastColumn="0"/>
+                  </w:pPr>
+                </w:p>
+              </w:tc>
+              <w:tc>
+                <w:tcPr>
+                  <w:cnfStyle w:val="000100000000" w:firstRow="0" w:lastRow="0" w:firstColumn="0" w:lastColumn="1" w:oddVBand="0" w:evenVBand="0" w:oddHBand="0" w:evenHBand="0" w:firstRowFirstColumn="0" w:firstRowLastColumn="0" w:lastRowFirstColumn="0" w:lastRowLastColumn="0"/>
+                  <w:tcW w:w="1311" w:type="dxa"/>
+                  <w:tcBorders>
+                    <w:left w:val="single" w:sz="4" w:space="0" w:color="auto"/>
+                  </w:tcBorders>
+                </w:tcPr>
+                <w:p>
+                  <w:pPr>
+                    <w:jc w:val="center"/>
+                  </w:pPr>
+                </w:p>
+              </w:tc>
+            </w:tr>
+            <w:tr>
+              <w:trPr>
+                <w:trHeight w:val="394"/>
+              </w:trPr>
+              <w:tc>
+                <w:tcPr>
+                  <w:cnfStyle w:val="001000000000" w:firstRow="0" w:lastRow="0" w:firstColumn="1" w:lastColumn="0" w:oddVBand="0" w:evenVBand="0" w:oddHBand="0" w:evenHBand="0" w:firstRowFirstColumn="0" w:firstRowLastColumn="0" w:lastRowFirstColumn="0" w:lastRowLastColumn="0"/>
+                  <w:tcW w:w="1725" w:type="dxa"/>
+                </w:tcPr>
+                <w:p>
+                  <w:pPr>
+                    <w:jc w:val="center"/>
+                  </w:pPr>
+                </w:p>
+              </w:tc>
+              <w:tc>
+                <w:tcPr>
+                  <w:tcW w:w="7512" w:type="dxa"/>
+                  <w:tcBorders>
+                    <w:right w:val="single" w:sz="4" w:space="0" w:color="auto"/>
+                  </w:tcBorders>
+                </w:tcPr>
+                <w:p>
+                  <w:pPr>
+                    <w:cnfStyle w:val="000000000000" w:firstRow="0" w:lastRow="0" w:firstColumn="0" w:lastColumn="0" w:oddVBand="0" w:evenVBand="0" w:oddHBand="0" w:evenHBand="0" w:firstRowFirstColumn="0" w:firstRowLastColumn="0" w:lastRowFirstColumn="0" w:lastRowLastColumn="0"/>
+                  </w:pPr>
+                </w:p>
+              </w:tc>
+              <w:tc>
+                <w:tcPr>
+                  <w:cnfStyle w:val="000100000000" w:firstRow="0" w:lastRow="0" w:firstColumn="0" w:lastColumn="1" w:oddVBand="0" w:evenVBand="0" w:oddHBand="0" w:evenHBand="0" w:firstRowFirstColumn="0" w:firstRowLastColumn="0" w:lastRowFirstColumn="0" w:lastRowLastColumn="0"/>
+                  <w:tcW w:w="1311" w:type="dxa"/>
+                  <w:tcBorders>
+                    <w:left w:val="single" w:sz="4" w:space="0" w:color="auto"/>
+                  </w:tcBorders>
+                </w:tcPr>
+                <w:p>
+                  <w:pPr>
+                    <w:jc w:val="center"/>
+                  </w:pPr>
+                </w:p>
+              </w:tc>
+            </w:tr>
+            <w:tr>
+              <w:trPr>
+                <w:cnfStyle w:val="000000100000" w:firstRow="0" w:lastRow="0" w:firstColumn="0" w:lastColumn="0" w:oddVBand="0" w:evenVBand="0" w:oddHBand="1" w:evenHBand="0" w:firstRowFirstColumn="0" w:firstRowLastColumn="0" w:lastRowFirstColumn="0" w:lastRowLastColumn="0"/>
+              </w:trPr>
+              <w:tc>
+                <w:tcPr>
+                  <w:cnfStyle w:val="001000000000" w:firstRow="0" w:lastRow="0" w:firstColumn="1" w:lastColumn="0" w:oddVBand="0" w:evenVBand="0" w:oddHBand="0" w:evenHBand="0" w:firstRowFirstColumn="0" w:firstRowLastColumn="0" w:lastRowFirstColumn="0" w:lastRowLastColumn="0"/>
+                  <w:tcW w:w="1725" w:type="dxa"/>
+                </w:tcPr>
+                <w:p>
+                  <w:pPr>
+                    <w:jc w:val="center"/>
+                  </w:pPr>
+                </w:p>
+              </w:tc>
+              <w:tc>
+                <w:tcPr>
+                  <w:tcW w:w="7512" w:type="dxa"/>
+                  <w:tcBorders>
+                    <w:right w:val="single" w:sz="4" w:space="0" w:color="auto"/>
+                  </w:tcBorders>
+                </w:tcPr>
+                <w:p>
+                  <w:pPr>
+                    <w:cnfStyle w:val="000000100000" w:firstRow="0" w:lastRow="0" w:firstColumn="0" w:lastColumn="0" w:oddVBand="0" w:evenVBand="0" w:oddHBand="1" w:evenHBand="0" w:firstRowFirstColumn="0" w:firstRowLastColumn="0" w:lastRowFirstColumn="0" w:lastRowLastColumn="0"/>
+                  </w:pPr>
+                </w:p>
+              </w:tc>
+              <w:tc>
+                <w:tcPr>
+                  <w:cnfStyle w:val="000100000000" w:firstRow="0" w:lastRow="0" w:firstColumn="0" w:lastColumn="1" w:oddVBand="0" w:evenVBand="0" w:oddHBand="0" w:evenHBand="0" w:firstRowFirstColumn="0" w:firstRowLastColumn="0" w:lastRowFirstColumn="0" w:lastRowLastColumn="0"/>
+                  <w:tcW w:w="1311" w:type="dxa"/>
+                  <w:tcBorders>
+                    <w:left w:val="single" w:sz="4" w:space="0" w:color="auto"/>
+                  </w:tcBorders>
+                </w:tcPr>
+                <w:p>
+                  <w:pPr>
+                    <w:jc w:val="center"/>
+                  </w:pPr>
+                </w:p>
+              </w:tc>
+            </w:tr>
+          </w:tbl>
+          <w:p/>
+        </w:tc>
+      </w:tr>
+    </w:tbl>
+    <w:p/>
     <w:p/>
     <w:sectPr>
       <w:pgSz w:w="11900" w:h="16840"/>
@@ -5876,8 +6524,8 @@
 </file>
 
 <file path=word/numbering.xml><?xml version="1.0" encoding="utf-8"?>
-<w:numbering xmlns:wpc="http://schemas.microsoft.com/office/word/2010/wordprocessingCanvas" xmlns:mo="http://schemas.microsoft.com/office/mac/office/2008/main" xmlns:mc="http://schemas.openxmlformats.org/markup-compatibility/2006" xmlns:mv="urn:schemas-microsoft-com:mac:vml" xmlns:o="urn:schemas-microsoft-com:office:office" xmlns:r="http://schemas.openxmlformats.org/officeDocument/2006/relationships" xmlns:m="http://schemas.openxmlformats.org/officeDocument/2006/math" xmlns:v="urn:schemas-microsoft-com:vml" xmlns:wp14="http://schemas.microsoft.com/office/word/2010/wordprocessingDrawing" xmlns:wp="http://schemas.openxmlformats.org/drawingml/2006/wordprocessingDrawing" xmlns:w10="urn:schemas-microsoft-com:office:word" xmlns:w="http://schemas.openxmlformats.org/wordprocessingml/2006/main" xmlns:w14="http://schemas.microsoft.com/office/word/2010/wordml" xmlns:w15="http://schemas.microsoft.com/office/word/2012/wordml" xmlns:wpg="http://schemas.microsoft.com/office/word/2010/wordprocessingGroup" xmlns:wpi="http://schemas.microsoft.com/office/word/2010/wordprocessingInk" xmlns:wne="http://schemas.microsoft.com/office/word/2006/wordml" xmlns:wps="http://schemas.microsoft.com/office/word/2010/wordprocessingShape" mc:Ignorable="w14 w15 wp14">
-  <w:abstractNum w:abstractNumId="0">
+<w:numbering xmlns:wpc="http://schemas.microsoft.com/office/word/2010/wordprocessingCanvas" xmlns:cx="http://schemas.microsoft.com/office/drawing/2014/chartex" xmlns:cx1="http://schemas.microsoft.com/office/drawing/2015/9/8/chartex" xmlns:cx2="http://schemas.microsoft.com/office/drawing/2015/10/21/chartex" xmlns:cx3="http://schemas.microsoft.com/office/drawing/2016/5/9/chartex" xmlns:cx4="http://schemas.microsoft.com/office/drawing/2016/5/10/chartex" xmlns:cx5="http://schemas.microsoft.com/office/drawing/2016/5/11/chartex" xmlns:mc="http://schemas.openxmlformats.org/markup-compatibility/2006" xmlns:o="urn:schemas-microsoft-com:office:office" xmlns:r="http://schemas.openxmlformats.org/officeDocument/2006/relationships" xmlns:m="http://schemas.openxmlformats.org/officeDocument/2006/math" xmlns:v="urn:schemas-microsoft-com:vml" xmlns:wp14="http://schemas.microsoft.com/office/word/2010/wordprocessingDrawing" xmlns:wp="http://schemas.openxmlformats.org/drawingml/2006/wordprocessingDrawing" xmlns:w10="urn:schemas-microsoft-com:office:word" xmlns:w="http://schemas.openxmlformats.org/wordprocessingml/2006/main" xmlns:w14="http://schemas.microsoft.com/office/word/2010/wordml" xmlns:w15="http://schemas.microsoft.com/office/word/2012/wordml" xmlns:w16se="http://schemas.microsoft.com/office/word/2015/wordml/symex" xmlns:wpg="http://schemas.microsoft.com/office/word/2010/wordprocessingGroup" xmlns:wpi="http://schemas.microsoft.com/office/word/2010/wordprocessingInk" xmlns:wne="http://schemas.microsoft.com/office/word/2006/wordml" xmlns:wps="http://schemas.microsoft.com/office/word/2010/wordprocessingShape" mc:Ignorable="w14 w15 w16se wp14">
+  <w:abstractNum w:abstractNumId="0" w15:restartNumberingAfterBreak="0">
     <w:nsid w:val="63E338D2"/>
     <w:multiLevelType w:val="hybridMultilevel"/>
     <w:tmpl w:val="7CE4AED0"/>
@@ -5989,7 +6637,7 @@
       </w:rPr>
     </w:lvl>
   </w:abstractNum>
-  <w:abstractNum w:abstractNumId="1">
+  <w:abstractNum w:abstractNumId="1" w15:restartNumberingAfterBreak="0">
     <w:nsid w:val="6B975E50"/>
     <w:multiLevelType w:val="hybridMultilevel"/>
     <w:tmpl w:val="66D432A6"/>
@@ -6101,7 +6749,7 @@
       </w:rPr>
     </w:lvl>
   </w:abstractNum>
-  <w:abstractNum w:abstractNumId="2">
+  <w:abstractNum w:abstractNumId="2" w15:restartNumberingAfterBreak="0">
     <w:nsid w:val="79FC00CB"/>
     <w:multiLevelType w:val="hybridMultilevel"/>
     <w:tmpl w:val="EC66872C"/>
@@ -6226,7 +6874,7 @@
 </file>
 
 <file path=word/styles.xml><?xml version="1.0" encoding="utf-8"?>
-<w:styles xmlns:mc="http://schemas.openxmlformats.org/markup-compatibility/2006" xmlns:r="http://schemas.openxmlformats.org/officeDocument/2006/relationships" xmlns:w="http://schemas.openxmlformats.org/wordprocessingml/2006/main" xmlns:w14="http://schemas.microsoft.com/office/word/2010/wordml" xmlns:w15="http://schemas.microsoft.com/office/word/2012/wordml" mc:Ignorable="w14 w15">
+<w:styles xmlns:mc="http://schemas.openxmlformats.org/markup-compatibility/2006" xmlns:r="http://schemas.openxmlformats.org/officeDocument/2006/relationships" xmlns:w="http://schemas.openxmlformats.org/wordprocessingml/2006/main" xmlns:w14="http://schemas.microsoft.com/office/word/2010/wordml" xmlns:w15="http://schemas.microsoft.com/office/word/2012/wordml" xmlns:w16se="http://schemas.microsoft.com/office/word/2015/wordml/symex" mc:Ignorable="w14 w15 w16se">
   <w:docDefaults>
     <w:rPrDefault>
       <w:rPr>
@@ -6238,7 +6886,7 @@
     </w:rPrDefault>
     <w:pPrDefault/>
   </w:docDefaults>
-  <w:latentStyles w:defLockedState="0" w:defUIPriority="99" w:defSemiHidden="0" w:defUnhideWhenUsed="0" w:defQFormat="0" w:count="382">
+  <w:latentStyles w:defLockedState="0" w:defUIPriority="99" w:defSemiHidden="0" w:defUnhideWhenUsed="0" w:defQFormat="0" w:count="374">
     <w:lsdException w:name="Normal" w:uiPriority="0" w:qFormat="1"/>
     <w:lsdException w:name="heading 1" w:uiPriority="9" w:qFormat="1"/>
     <w:lsdException w:name="heading 2" w:semiHidden="1" w:uiPriority="9" w:unhideWhenUsed="1" w:qFormat="1"/>
@@ -6395,15 +7043,6 @@
     <w:lsdException w:name="Balloon Text" w:semiHidden="1" w:unhideWhenUsed="1"/>
     <w:lsdException w:name="Table Grid" w:uiPriority="39"/>
     <w:lsdException w:name="Table Theme" w:semiHidden="1" w:unhideWhenUsed="1"/>
-    <w:lsdException w:name="Note Level 1" w:semiHidden="1" w:unhideWhenUsed="1"/>
-    <w:lsdException w:name="Note Level 2" w:semiHidden="1" w:unhideWhenUsed="1"/>
-    <w:lsdException w:name="Note Level 3" w:semiHidden="1" w:unhideWhenUsed="1"/>
-    <w:lsdException w:name="Note Level 4" w:semiHidden="1" w:unhideWhenUsed="1"/>
-    <w:lsdException w:name="Note Level 5" w:semiHidden="1" w:unhideWhenUsed="1"/>
-    <w:lsdException w:name="Note Level 6" w:semiHidden="1" w:unhideWhenUsed="1"/>
-    <w:lsdException w:name="Note Level 7" w:semiHidden="1" w:unhideWhenUsed="1"/>
-    <w:lsdException w:name="Note Level 8" w:semiHidden="1" w:unhideWhenUsed="1"/>
-    <w:lsdException w:name="Note Level 9" w:semiHidden="1" w:unhideWhenUsed="1"/>
     <w:lsdException w:name="Placeholder Text" w:semiHidden="1"/>
     <w:lsdException w:name="No Spacing" w:uiPriority="1" w:qFormat="1"/>
     <w:lsdException w:name="Light Shading" w:uiPriority="60"/>
@@ -6622,15 +7261,15 @@
     <w:lsdException w:name="Mention" w:semiHidden="1" w:unhideWhenUsed="1"/>
     <w:lsdException w:name="Smart Hyperlink" w:semiHidden="1" w:unhideWhenUsed="1"/>
   </w:latentStyles>
-  <w:style w:type="paragraph" w:default="1" w:styleId="Normal">
+  <w:style w:type="paragraph" w:default="1" w:styleId="Normlny">
     <w:name w:val="Normal"/>
     <w:qFormat/>
   </w:style>
-  <w:style w:type="paragraph" w:styleId="Heading1">
+  <w:style w:type="paragraph" w:styleId="Nadpis1">
     <w:name w:val="heading 1"/>
-    <w:basedOn w:val="Normal"/>
-    <w:next w:val="Normal"/>
-    <w:link w:val="Heading1Char"/>
+    <w:basedOn w:val="Normlny"/>
+    <w:next w:val="Normlny"/>
+    <w:link w:val="Nadpis1Char"/>
     <w:uiPriority w:val="9"/>
     <w:qFormat/>
     <w:rsid w:val="00156D14"/>
@@ -6647,11 +7286,11 @@
       <w:szCs w:val="29"/>
     </w:rPr>
   </w:style>
-  <w:style w:type="paragraph" w:styleId="Heading2">
+  <w:style w:type="paragraph" w:styleId="Nadpis2">
     <w:name w:val="heading 2"/>
-    <w:basedOn w:val="Normal"/>
-    <w:next w:val="Normal"/>
-    <w:link w:val="Heading2Char"/>
+    <w:basedOn w:val="Normlny"/>
+    <w:next w:val="Normlny"/>
+    <w:link w:val="Nadpis2Char"/>
     <w:uiPriority w:val="9"/>
     <w:unhideWhenUsed/>
     <w:qFormat/>
@@ -6669,13 +7308,13 @@
       <w:szCs w:val="23"/>
     </w:rPr>
   </w:style>
-  <w:style w:type="character" w:default="1" w:styleId="DefaultParagraphFont">
+  <w:style w:type="character" w:default="1" w:styleId="Predvolenpsmoodseku">
     <w:name w:val="Default Paragraph Font"/>
     <w:uiPriority w:val="1"/>
     <w:semiHidden/>
     <w:unhideWhenUsed/>
   </w:style>
-  <w:style w:type="table" w:default="1" w:styleId="TableNormal">
+  <w:style w:type="table" w:default="1" w:styleId="Normlnatabuka">
     <w:name w:val="Normal Table"/>
     <w:uiPriority w:val="99"/>
     <w:semiHidden/>
@@ -6690,19 +7329,18 @@
       </w:tblCellMar>
     </w:tblPr>
   </w:style>
-  <w:style w:type="numbering" w:default="1" w:styleId="NoList">
+  <w:style w:type="numbering" w:default="1" w:styleId="Bezzoznamu">
     <w:name w:val="No List"/>
     <w:uiPriority w:val="99"/>
     <w:semiHidden/>
     <w:unhideWhenUsed/>
   </w:style>
-  <w:style w:type="table" w:styleId="TableGrid">
+  <w:style w:type="table" w:styleId="Mriekatabuky">
     <w:name w:val="Table Grid"/>
-    <w:basedOn w:val="TableNormal"/>
+    <w:basedOn w:val="Normlnatabuka"/>
     <w:uiPriority w:val="39"/>
     <w:rsid w:val="00156D14"/>
     <w:tblPr>
-      <w:tblInd w:w="0" w:type="dxa"/>
       <w:tblBorders>
         <w:top w:val="single" w:sz="4" w:space="0" w:color="auto"/>
         <w:left w:val="single" w:sz="4" w:space="0" w:color="auto"/>
@@ -6711,18 +7349,12 @@
         <w:insideH w:val="single" w:sz="4" w:space="0" w:color="auto"/>
         <w:insideV w:val="single" w:sz="4" w:space="0" w:color="auto"/>
       </w:tblBorders>
-      <w:tblCellMar>
-        <w:top w:w="0" w:type="dxa"/>
-        <w:left w:w="108" w:type="dxa"/>
-        <w:bottom w:w="0" w:type="dxa"/>
-        <w:right w:w="108" w:type="dxa"/>
-      </w:tblCellMar>
     </w:tblPr>
   </w:style>
-  <w:style w:type="character" w:customStyle="1" w:styleId="Heading1Char">
-    <w:name w:val="Heading 1 Char"/>
-    <w:basedOn w:val="DefaultParagraphFont"/>
-    <w:link w:val="Heading1"/>
+  <w:style w:type="character" w:customStyle="1" w:styleId="Nadpis1Char">
+    <w:name w:val="Nadpis 1 Char"/>
+    <w:basedOn w:val="Predvolenpsmoodseku"/>
+    <w:link w:val="Nadpis1"/>
     <w:uiPriority w:val="9"/>
     <w:rsid w:val="00156D14"/>
     <w:rPr>
@@ -6732,10 +7364,10 @@
       <w:szCs w:val="29"/>
     </w:rPr>
   </w:style>
-  <w:style w:type="character" w:customStyle="1" w:styleId="Heading2Char">
-    <w:name w:val="Heading 2 Char"/>
-    <w:basedOn w:val="DefaultParagraphFont"/>
-    <w:link w:val="Heading2"/>
+  <w:style w:type="character" w:customStyle="1" w:styleId="Nadpis2Char">
+    <w:name w:val="Nadpis 2 Char"/>
+    <w:basedOn w:val="Predvolenpsmoodseku"/>
+    <w:link w:val="Nadpis2"/>
     <w:uiPriority w:val="9"/>
     <w:rsid w:val="00156D14"/>
     <w:rPr>
@@ -6745,21 +7377,14 @@
       <w:szCs w:val="23"/>
     </w:rPr>
   </w:style>
-  <w:style w:type="table" w:styleId="PlainTable3">
+  <w:style w:type="table" w:styleId="Obyajntabuka3">
     <w:name w:val="Plain Table 3"/>
-    <w:basedOn w:val="TableNormal"/>
+    <w:basedOn w:val="Normlnatabuka"/>
     <w:uiPriority w:val="43"/>
     <w:rsid w:val="00156D14"/>
     <w:tblPr>
       <w:tblStyleRowBandSize w:val="1"/>
       <w:tblStyleColBandSize w:val="1"/>
-      <w:tblInd w:w="0" w:type="dxa"/>
-      <w:tblCellMar>
-        <w:top w:w="0" w:type="dxa"/>
-        <w:left w:w="108" w:type="dxa"/>
-        <w:bottom w:w="0" w:type="dxa"/>
-        <w:right w:w="108" w:type="dxa"/>
-      </w:tblCellMar>
     </w:tblPr>
     <w:tblStylePr w:type="firstRow">
       <w:rPr>
@@ -6842,21 +7467,14 @@
       </w:tcPr>
     </w:tblStylePr>
   </w:style>
-  <w:style w:type="table" w:styleId="PlainTable5">
+  <w:style w:type="table" w:styleId="Obyajntabuka5">
     <w:name w:val="Plain Table 5"/>
-    <w:basedOn w:val="TableNormal"/>
+    <w:basedOn w:val="Normlnatabuka"/>
     <w:uiPriority w:val="45"/>
     <w:rsid w:val="00156D14"/>
     <w:tblPr>
       <w:tblStyleRowBandSize w:val="1"/>
       <w:tblStyleColBandSize w:val="1"/>
-      <w:tblInd w:w="0" w:type="dxa"/>
-      <w:tblCellMar>
-        <w:top w:w="0" w:type="dxa"/>
-        <w:left w:w="108" w:type="dxa"/>
-        <w:bottom w:w="0" w:type="dxa"/>
-        <w:right w:w="108" w:type="dxa"/>
-      </w:tblCellMar>
     </w:tblPr>
     <w:tblStylePr w:type="firstRow">
       <w:rPr>
@@ -6966,15 +7584,14 @@
       </w:tcPr>
     </w:tblStylePr>
   </w:style>
-  <w:style w:type="table" w:styleId="GridTable4">
+  <w:style w:type="table" w:styleId="Tabukasmriekou4">
     <w:name w:val="Grid Table 4"/>
-    <w:basedOn w:val="TableNormal"/>
+    <w:basedOn w:val="Normlnatabuka"/>
     <w:uiPriority w:val="49"/>
     <w:rsid w:val="00156D14"/>
     <w:tblPr>
       <w:tblStyleRowBandSize w:val="1"/>
       <w:tblStyleColBandSize w:val="1"/>
-      <w:tblInd w:w="0" w:type="dxa"/>
       <w:tblBorders>
         <w:top w:val="single" w:sz="4" w:space="0" w:color="666666" w:themeColor="text1" w:themeTint="99"/>
         <w:left w:val="single" w:sz="4" w:space="0" w:color="666666" w:themeColor="text1" w:themeTint="99"/>
@@ -6983,12 +7600,6 @@
         <w:insideH w:val="single" w:sz="4" w:space="0" w:color="666666" w:themeColor="text1" w:themeTint="99"/>
         <w:insideV w:val="single" w:sz="4" w:space="0" w:color="666666" w:themeColor="text1" w:themeTint="99"/>
       </w:tblBorders>
-      <w:tblCellMar>
-        <w:top w:w="0" w:type="dxa"/>
-        <w:left w:w="108" w:type="dxa"/>
-        <w:bottom w:w="0" w:type="dxa"/>
-        <w:right w:w="108" w:type="dxa"/>
-      </w:tblCellMar>
     </w:tblPr>
     <w:tblStylePr w:type="firstRow">
       <w:rPr>
@@ -7046,15 +7657,14 @@
       </w:tcPr>
     </w:tblStylePr>
   </w:style>
-  <w:style w:type="table" w:styleId="GridTable4-Accent2">
+  <w:style w:type="table" w:styleId="Tabukasmriekou4zvraznenie2">
     <w:name w:val="Grid Table 4 Accent 2"/>
-    <w:basedOn w:val="TableNormal"/>
+    <w:basedOn w:val="Normlnatabuka"/>
     <w:uiPriority w:val="49"/>
     <w:rsid w:val="00156D14"/>
     <w:tblPr>
       <w:tblStyleRowBandSize w:val="1"/>
       <w:tblStyleColBandSize w:val="1"/>
-      <w:tblInd w:w="0" w:type="dxa"/>
       <w:tblBorders>
         <w:top w:val="single" w:sz="4" w:space="0" w:color="F4B083" w:themeColor="accent2" w:themeTint="99"/>
         <w:left w:val="single" w:sz="4" w:space="0" w:color="F4B083" w:themeColor="accent2" w:themeTint="99"/>
@@ -7063,12 +7673,6 @@
         <w:insideH w:val="single" w:sz="4" w:space="0" w:color="F4B083" w:themeColor="accent2" w:themeTint="99"/>
         <w:insideV w:val="single" w:sz="4" w:space="0" w:color="F4B083" w:themeColor="accent2" w:themeTint="99"/>
       </w:tblBorders>
-      <w:tblCellMar>
-        <w:top w:w="0" w:type="dxa"/>
-        <w:left w:w="108" w:type="dxa"/>
-        <w:bottom w:w="0" w:type="dxa"/>
-        <w:right w:w="108" w:type="dxa"/>
-      </w:tblCellMar>
     </w:tblPr>
     <w:tblStylePr w:type="firstRow">
       <w:rPr>
@@ -7126,15 +7730,14 @@
       </w:tcPr>
     </w:tblStylePr>
   </w:style>
-  <w:style w:type="table" w:styleId="GridTable4-Accent1">
+  <w:style w:type="table" w:styleId="Tabukasmriekou4zvraznenie1">
     <w:name w:val="Grid Table 4 Accent 1"/>
-    <w:basedOn w:val="TableNormal"/>
+    <w:basedOn w:val="Normlnatabuka"/>
     <w:uiPriority w:val="49"/>
     <w:rsid w:val="00156D14"/>
     <w:tblPr>
       <w:tblStyleRowBandSize w:val="1"/>
       <w:tblStyleColBandSize w:val="1"/>
-      <w:tblInd w:w="0" w:type="dxa"/>
       <w:tblBorders>
         <w:top w:val="single" w:sz="4" w:space="0" w:color="8EAADB" w:themeColor="accent1" w:themeTint="99"/>
         <w:left w:val="single" w:sz="4" w:space="0" w:color="8EAADB" w:themeColor="accent1" w:themeTint="99"/>
@@ -7143,12 +7746,6 @@
         <w:insideH w:val="single" w:sz="4" w:space="0" w:color="8EAADB" w:themeColor="accent1" w:themeTint="99"/>
         <w:insideV w:val="single" w:sz="4" w:space="0" w:color="8EAADB" w:themeColor="accent1" w:themeTint="99"/>
       </w:tblBorders>
-      <w:tblCellMar>
-        <w:top w:w="0" w:type="dxa"/>
-        <w:left w:w="108" w:type="dxa"/>
-        <w:bottom w:w="0" w:type="dxa"/>
-        <w:right w:w="108" w:type="dxa"/>
-      </w:tblCellMar>
     </w:tblPr>
     <w:tblStylePr w:type="firstRow">
       <w:rPr>
@@ -7206,15 +7803,14 @@
       </w:tcPr>
     </w:tblStylePr>
   </w:style>
-  <w:style w:type="table" w:styleId="GridTable1Light-Accent1">
+  <w:style w:type="table" w:styleId="Tabukasmriekou1svetlzvraznenie1">
     <w:name w:val="Grid Table 1 Light Accent 1"/>
-    <w:basedOn w:val="TableNormal"/>
+    <w:basedOn w:val="Normlnatabuka"/>
     <w:uiPriority w:val="46"/>
     <w:rsid w:val="00156D14"/>
     <w:tblPr>
       <w:tblStyleRowBandSize w:val="1"/>
       <w:tblStyleColBandSize w:val="1"/>
-      <w:tblInd w:w="0" w:type="dxa"/>
       <w:tblBorders>
         <w:top w:val="single" w:sz="4" w:space="0" w:color="B4C6E7" w:themeColor="accent1" w:themeTint="66"/>
         <w:left w:val="single" w:sz="4" w:space="0" w:color="B4C6E7" w:themeColor="accent1" w:themeTint="66"/>
@@ -7223,12 +7819,6 @@
         <w:insideH w:val="single" w:sz="4" w:space="0" w:color="B4C6E7" w:themeColor="accent1" w:themeTint="66"/>
         <w:insideV w:val="single" w:sz="4" w:space="0" w:color="B4C6E7" w:themeColor="accent1" w:themeTint="66"/>
       </w:tblBorders>
-      <w:tblCellMar>
-        <w:top w:w="0" w:type="dxa"/>
-        <w:left w:w="108" w:type="dxa"/>
-        <w:bottom w:w="0" w:type="dxa"/>
-        <w:right w:w="108" w:type="dxa"/>
-      </w:tblCellMar>
     </w:tblPr>
     <w:tblStylePr w:type="firstRow">
       <w:rPr>
@@ -7267,15 +7857,14 @@
       </w:rPr>
     </w:tblStylePr>
   </w:style>
-  <w:style w:type="table" w:styleId="GridTable1Light-Accent5">
+  <w:style w:type="table" w:styleId="Tabukasmriekou1svetlzvraznenie5">
     <w:name w:val="Grid Table 1 Light Accent 5"/>
-    <w:basedOn w:val="TableNormal"/>
+    <w:basedOn w:val="Normlnatabuka"/>
     <w:uiPriority w:val="46"/>
     <w:rsid w:val="00156D14"/>
     <w:tblPr>
       <w:tblStyleRowBandSize w:val="1"/>
       <w:tblStyleColBandSize w:val="1"/>
-      <w:tblInd w:w="0" w:type="dxa"/>
       <w:tblBorders>
         <w:top w:val="single" w:sz="4" w:space="0" w:color="BDD6EE" w:themeColor="accent5" w:themeTint="66"/>
         <w:left w:val="single" w:sz="4" w:space="0" w:color="BDD6EE" w:themeColor="accent5" w:themeTint="66"/>
@@ -7284,12 +7873,6 @@
         <w:insideH w:val="single" w:sz="4" w:space="0" w:color="BDD6EE" w:themeColor="accent5" w:themeTint="66"/>
         <w:insideV w:val="single" w:sz="4" w:space="0" w:color="BDD6EE" w:themeColor="accent5" w:themeTint="66"/>
       </w:tblBorders>
-      <w:tblCellMar>
-        <w:top w:w="0" w:type="dxa"/>
-        <w:left w:w="108" w:type="dxa"/>
-        <w:bottom w:w="0" w:type="dxa"/>
-        <w:right w:w="108" w:type="dxa"/>
-      </w:tblCellMar>
     </w:tblPr>
     <w:tblStylePr w:type="firstRow">
       <w:rPr>
@@ -7328,27 +7911,20 @@
       </w:rPr>
     </w:tblStylePr>
   </w:style>
-  <w:style w:type="table" w:styleId="GridTable2-Accent1">
+  <w:style w:type="table" w:styleId="Tabukasmriekou2zvraznenie1">
     <w:name w:val="Grid Table 2 Accent 1"/>
-    <w:basedOn w:val="TableNormal"/>
+    <w:basedOn w:val="Normlnatabuka"/>
     <w:uiPriority w:val="47"/>
     <w:rsid w:val="00156D14"/>
     <w:tblPr>
       <w:tblStyleRowBandSize w:val="1"/>
       <w:tblStyleColBandSize w:val="1"/>
-      <w:tblInd w:w="0" w:type="dxa"/>
       <w:tblBorders>
         <w:top w:val="single" w:sz="2" w:space="0" w:color="8EAADB" w:themeColor="accent1" w:themeTint="99"/>
         <w:bottom w:val="single" w:sz="2" w:space="0" w:color="8EAADB" w:themeColor="accent1" w:themeTint="99"/>
         <w:insideH w:val="single" w:sz="2" w:space="0" w:color="8EAADB" w:themeColor="accent1" w:themeTint="99"/>
         <w:insideV w:val="single" w:sz="2" w:space="0" w:color="8EAADB" w:themeColor="accent1" w:themeTint="99"/>
       </w:tblBorders>
-      <w:tblCellMar>
-        <w:top w:w="0" w:type="dxa"/>
-        <w:left w:w="108" w:type="dxa"/>
-        <w:bottom w:w="0" w:type="dxa"/>
-        <w:right w:w="108" w:type="dxa"/>
-      </w:tblCellMar>
     </w:tblPr>
     <w:tblStylePr w:type="firstRow">
       <w:rPr>
@@ -7407,13 +7983,12 @@
       </w:tcPr>
     </w:tblStylePr>
   </w:style>
-  <w:style w:type="table" w:styleId="TableGridLight">
+  <w:style w:type="table" w:styleId="Mriekatabukysvetl">
     <w:name w:val="Grid Table Light"/>
-    <w:basedOn w:val="TableNormal"/>
+    <w:basedOn w:val="Normlnatabuka"/>
     <w:uiPriority w:val="40"/>
     <w:rsid w:val="00156D14"/>
     <w:tblPr>
-      <w:tblInd w:w="0" w:type="dxa"/>
       <w:tblBorders>
         <w:top w:val="single" w:sz="4" w:space="0" w:color="BFBFBF" w:themeColor="background1" w:themeShade="BF"/>
         <w:left w:val="single" w:sz="4" w:space="0" w:color="BFBFBF" w:themeColor="background1" w:themeShade="BF"/>
@@ -7422,29 +7997,16 @@
         <w:insideH w:val="single" w:sz="4" w:space="0" w:color="BFBFBF" w:themeColor="background1" w:themeShade="BF"/>
         <w:insideV w:val="single" w:sz="4" w:space="0" w:color="BFBFBF" w:themeColor="background1" w:themeShade="BF"/>
       </w:tblBorders>
-      <w:tblCellMar>
-        <w:top w:w="0" w:type="dxa"/>
-        <w:left w:w="108" w:type="dxa"/>
-        <w:bottom w:w="0" w:type="dxa"/>
-        <w:right w:w="108" w:type="dxa"/>
-      </w:tblCellMar>
     </w:tblPr>
   </w:style>
-  <w:style w:type="table" w:styleId="PlainTable4">
+  <w:style w:type="table" w:styleId="Obyajntabuka4">
     <w:name w:val="Plain Table 4"/>
-    <w:basedOn w:val="TableNormal"/>
+    <w:basedOn w:val="Normlnatabuka"/>
     <w:uiPriority w:val="44"/>
     <w:rsid w:val="00156D14"/>
     <w:tblPr>
       <w:tblStyleRowBandSize w:val="1"/>
       <w:tblStyleColBandSize w:val="1"/>
-      <w:tblInd w:w="0" w:type="dxa"/>
-      <w:tblCellMar>
-        <w:top w:w="0" w:type="dxa"/>
-        <w:left w:w="108" w:type="dxa"/>
-        <w:bottom w:w="0" w:type="dxa"/>
-        <w:right w:w="108" w:type="dxa"/>
-      </w:tblCellMar>
     </w:tblPr>
     <w:tblStylePr w:type="firstRow">
       <w:rPr>
@@ -7483,9 +8045,9 @@
       </w:tcPr>
     </w:tblStylePr>
   </w:style>
-  <w:style w:type="paragraph" w:styleId="ListParagraph">
+  <w:style w:type="paragraph" w:styleId="Odsekzoznamu">
     <w:name w:val="List Paragraph"/>
-    <w:basedOn w:val="Normal"/>
+    <w:basedOn w:val="Normlny"/>
     <w:uiPriority w:val="34"/>
     <w:qFormat/>
     <w:rsid w:val="00AB1E08"/>

</xml_diff>

<commit_message>
updated task cards with saving/loading tasks
</commit_message>
<xml_diff>
--- a/docs/TaskCardsSprint2.docx
+++ b/docs/TaskCardsSprint2.docx
@@ -5480,7 +5480,18 @@
                     <w:cnfStyle w:val="000000000000" w:firstRow="0" w:lastRow="0" w:firstColumn="0" w:lastColumn="0" w:oddVBand="0" w:evenVBand="0" w:oddHBand="0" w:evenHBand="0" w:firstRowFirstColumn="0" w:firstRowLastColumn="0" w:lastRowFirstColumn="0" w:lastRowLastColumn="0"/>
                   </w:pPr>
                   <w:r>
-                    <w:t>TBA</w:t>
+                    <w:t>Add</w:t>
+                  </w:r>
+                  <w:r>
+                    <w:t xml:space="preserve"> </w:t>
+                  </w:r>
+                  <w:r>
+                    <w:t>g</w:t>
+                  </w:r>
+                  <w:bookmarkStart w:id="0" w:name="_GoBack"/>
+                  <w:bookmarkEnd w:id="0"/>
+                  <w:r>
+                    <w:t>ame saving and loading capabilities</w:t>
                   </w:r>
                 </w:p>
               </w:tc>
@@ -5497,9 +5508,15 @@
                     <w:jc w:val="center"/>
                   </w:pPr>
                   <w:r>
-                    <w:t>0</w:t>
-                  </w:r>
-                  <w:r>
+                    <w:rPr>
+                      <w:color w:val="00B050"/>
+                    </w:rPr>
+                    <w:t>2</w:t>
+                  </w:r>
+                  <w:r>
+                    <w:rPr>
+                      <w:color w:val="00B050"/>
+                    </w:rPr>
                     <w:t>h</w:t>
                   </w:r>
                 </w:p>
@@ -6153,8 +6170,6 @@
                   <w:r>
                     <w:t xml:space="preserve"> time counter to game data</w:t>
                   </w:r>
-                  <w:bookmarkStart w:id="0" w:name="_GoBack"/>
-                  <w:bookmarkEnd w:id="0"/>
                 </w:p>
               </w:tc>
               <w:tc>

</xml_diff>